<commit_message>
update class git word
</commit_message>
<xml_diff>
--- a/GIT/documents/config-SSH.docx
+++ b/GIT/documents/config-SSH.docx
@@ -9,6 +9,178 @@
         </w:tabs>
         <w:spacing w:before="100" w:beforeAutospacing="1" w:after="100" w:afterAutospacing="1" w:line="240" w:lineRule="auto"/>
         <w:ind w:right="141"/>
+        <w:rPr>
+          <w:noProof/>
+        </w:rPr>
+      </w:pPr>
+      <w:r>
+        <w:rPr>
+          <w:noProof/>
+        </w:rPr>
+        <w:tab/>
+      </w:r>
+    </w:p>
+    <w:p>
+      <w:pPr>
+        <w:tabs>
+          <w:tab w:val="left" w:pos="3120"/>
+        </w:tabs>
+        <w:spacing w:before="100" w:beforeAutospacing="1" w:after="100" w:afterAutospacing="1" w:line="240" w:lineRule="auto"/>
+        <w:ind w:right="141"/>
+        <w:jc w:val="center"/>
+        <w:rPr>
+          <w:rFonts w:ascii="Times New Roman" w:eastAsia="Times New Roman" w:hAnsi="Times New Roman" w:cs="Times New Roman"/>
+          <w:b/>
+          <w:bCs/>
+          <w:kern w:val="36"/>
+          <w:sz w:val="40"/>
+          <w:szCs w:val="40"/>
+          <w:lang w:eastAsia="pt-BR"/>
+        </w:rPr>
+      </w:pPr>
+      <w:r>
+        <w:rPr>
+          <w:rFonts w:ascii="Times New Roman" w:eastAsia="Times New Roman" w:hAnsi="Times New Roman" w:cs="Times New Roman"/>
+          <w:b/>
+          <w:bCs/>
+          <w:kern w:val="36"/>
+          <w:sz w:val="40"/>
+          <w:szCs w:val="40"/>
+          <w:lang w:eastAsia="pt-BR"/>
+        </w:rPr>
+        <w:t xml:space="preserve">GIT </w:t>
+      </w:r>
+      <w:proofErr w:type="spellStart"/>
+      <w:r>
+        <w:rPr>
+          <w:rFonts w:ascii="Times New Roman" w:eastAsia="Times New Roman" w:hAnsi="Times New Roman" w:cs="Times New Roman"/>
+          <w:b/>
+          <w:bCs/>
+          <w:kern w:val="36"/>
+          <w:sz w:val="40"/>
+          <w:szCs w:val="40"/>
+          <w:lang w:eastAsia="pt-BR"/>
+        </w:rPr>
+        <w:t>vs</w:t>
+      </w:r>
+      <w:proofErr w:type="spellEnd"/>
+      <w:r>
+        <w:rPr>
+          <w:rFonts w:ascii="Times New Roman" w:eastAsia="Times New Roman" w:hAnsi="Times New Roman" w:cs="Times New Roman"/>
+          <w:b/>
+          <w:bCs/>
+          <w:kern w:val="36"/>
+          <w:sz w:val="40"/>
+          <w:szCs w:val="40"/>
+          <w:lang w:eastAsia="pt-BR"/>
+        </w:rPr>
+        <w:t xml:space="preserve"> GITHUB</w:t>
+      </w:r>
+    </w:p>
+    <w:p>
+      <w:pPr>
+        <w:tabs>
+          <w:tab w:val="left" w:pos="3120"/>
+        </w:tabs>
+        <w:spacing w:before="100" w:beforeAutospacing="1" w:after="100" w:afterAutospacing="1" w:line="240" w:lineRule="auto"/>
+        <w:ind w:right="141"/>
+        <w:jc w:val="center"/>
+        <w:rPr>
+          <w:rFonts w:ascii="Times New Roman" w:eastAsia="Times New Roman" w:hAnsi="Times New Roman" w:cs="Times New Roman"/>
+          <w:color w:val="000000"/>
+          <w:sz w:val="28"/>
+          <w:szCs w:val="28"/>
+          <w:lang w:eastAsia="pt-BR"/>
+        </w:rPr>
+      </w:pPr>
+    </w:p>
+    <w:p>
+      <w:pPr>
+        <w:tabs>
+          <w:tab w:val="left" w:pos="3120"/>
+        </w:tabs>
+        <w:spacing w:before="100" w:beforeAutospacing="1" w:after="100" w:afterAutospacing="1" w:line="240" w:lineRule="auto"/>
+        <w:ind w:right="141"/>
+        <w:jc w:val="center"/>
+        <w:rPr>
+          <w:noProof/>
+        </w:rPr>
+      </w:pPr>
+      <w:r>
+        <w:rPr>
+          <w:noProof/>
+        </w:rPr>
+        <w:drawing>
+          <wp:inline distT="0" distB="0" distL="0" distR="0" wp14:anchorId="47362F7F" wp14:editId="52B6EF6A">
+            <wp:extent cx="5990503" cy="3091180"/>
+            <wp:effectExtent l="0" t="0" r="0" b="0"/>
+            <wp:docPr id="5" name="Imagem 5" descr="Diagrama&#10;&#10;Descrição gerada automaticamente"/>
+            <wp:cNvGraphicFramePr>
+              <a:graphicFrameLocks xmlns:a="http://schemas.openxmlformats.org/drawingml/2006/main" noChangeAspect="1"/>
+            </wp:cNvGraphicFramePr>
+            <a:graphic xmlns:a="http://schemas.openxmlformats.org/drawingml/2006/main">
+              <a:graphicData uri="http://schemas.openxmlformats.org/drawingml/2006/picture">
+                <pic:pic xmlns:pic="http://schemas.openxmlformats.org/drawingml/2006/picture">
+                  <pic:nvPicPr>
+                    <pic:cNvPr id="5" name="Imagem 5" descr="Diagrama&#10;&#10;Descrição gerada automaticamente"/>
+                    <pic:cNvPicPr>
+                      <a:picLocks noChangeAspect="1" noChangeArrowheads="1"/>
+                    </pic:cNvPicPr>
+                  </pic:nvPicPr>
+                  <pic:blipFill>
+                    <a:blip r:embed="rId7">
+                      <a:extLst>
+                        <a:ext uri="{28A0092B-C50C-407E-A947-70E740481C1C}">
+                          <a14:useLocalDpi xmlns:a14="http://schemas.microsoft.com/office/drawing/2010/main" val="0"/>
+                        </a:ext>
+                      </a:extLst>
+                    </a:blip>
+                    <a:srcRect/>
+                    <a:stretch>
+                      <a:fillRect/>
+                    </a:stretch>
+                  </pic:blipFill>
+                  <pic:spPr bwMode="auto">
+                    <a:xfrm>
+                      <a:off x="0" y="0"/>
+                      <a:ext cx="5995625" cy="3093823"/>
+                    </a:xfrm>
+                    <a:prstGeom prst="rect">
+                      <a:avLst/>
+                    </a:prstGeom>
+                    <a:noFill/>
+                    <a:ln>
+                      <a:noFill/>
+                    </a:ln>
+                  </pic:spPr>
+                </pic:pic>
+              </a:graphicData>
+            </a:graphic>
+          </wp:inline>
+        </w:drawing>
+      </w:r>
+    </w:p>
+    <w:p>
+      <w:pPr>
+        <w:tabs>
+          <w:tab w:val="left" w:pos="3120"/>
+        </w:tabs>
+        <w:spacing w:before="100" w:beforeAutospacing="1" w:after="100" w:afterAutospacing="1" w:line="240" w:lineRule="auto"/>
+        <w:ind w:right="141"/>
+        <w:jc w:val="center"/>
+        <w:rPr>
+          <w:noProof/>
+        </w:rPr>
+      </w:pPr>
+    </w:p>
+    <w:p>
+      <w:pPr>
+        <w:tabs>
+          <w:tab w:val="left" w:pos="3120"/>
+        </w:tabs>
+        <w:spacing w:before="100" w:beforeAutospacing="1" w:after="100" w:afterAutospacing="1" w:line="240" w:lineRule="auto"/>
+        <w:ind w:right="141"/>
+        <w:jc w:val="center"/>
         <w:rPr>
           <w:rFonts w:ascii="Times New Roman" w:eastAsia="Times New Roman" w:hAnsi="Times New Roman" w:cs="Times New Roman"/>
           <w:b/>
@@ -21,6 +193,85 @@
       </w:pPr>
       <w:r>
         <w:rPr>
+          <w:noProof/>
+        </w:rPr>
+        <w:drawing>
+          <wp:inline distT="0" distB="0" distL="0" distR="0" wp14:anchorId="61F4775E" wp14:editId="50AB0E62">
+            <wp:extent cx="5451324" cy="2952750"/>
+            <wp:effectExtent l="0" t="0" r="0" b="0"/>
+            <wp:docPr id="2" name="Imagem 2" descr="Ícone&#10;&#10;Descrição gerada automaticamente"/>
+            <wp:cNvGraphicFramePr>
+              <a:graphicFrameLocks xmlns:a="http://schemas.openxmlformats.org/drawingml/2006/main" noChangeAspect="1"/>
+            </wp:cNvGraphicFramePr>
+            <a:graphic xmlns:a="http://schemas.openxmlformats.org/drawingml/2006/main">
+              <a:graphicData uri="http://schemas.openxmlformats.org/drawingml/2006/picture">
+                <pic:pic xmlns:pic="http://schemas.openxmlformats.org/drawingml/2006/picture">
+                  <pic:nvPicPr>
+                    <pic:cNvPr id="2" name="Imagem 2" descr="Ícone&#10;&#10;Descrição gerada automaticamente"/>
+                    <pic:cNvPicPr>
+                      <a:picLocks noChangeAspect="1" noChangeArrowheads="1"/>
+                    </pic:cNvPicPr>
+                  </pic:nvPicPr>
+                  <pic:blipFill>
+                    <a:blip r:embed="rId8" cstate="print">
+                      <a:extLst>
+                        <a:ext uri="{28A0092B-C50C-407E-A947-70E740481C1C}">
+                          <a14:useLocalDpi xmlns:a14="http://schemas.microsoft.com/office/drawing/2010/main" val="0"/>
+                        </a:ext>
+                      </a:extLst>
+                    </a:blip>
+                    <a:srcRect/>
+                    <a:stretch>
+                      <a:fillRect/>
+                    </a:stretch>
+                  </pic:blipFill>
+                  <pic:spPr bwMode="auto">
+                    <a:xfrm>
+                      <a:off x="0" y="0"/>
+                      <a:ext cx="5470875" cy="2963340"/>
+                    </a:xfrm>
+                    <a:prstGeom prst="rect">
+                      <a:avLst/>
+                    </a:prstGeom>
+                    <a:noFill/>
+                    <a:ln>
+                      <a:noFill/>
+                    </a:ln>
+                  </pic:spPr>
+                </pic:pic>
+              </a:graphicData>
+            </a:graphic>
+          </wp:inline>
+        </w:drawing>
+      </w:r>
+    </w:p>
+    <w:p>
+      <w:pPr>
+        <w:tabs>
+          <w:tab w:val="left" w:pos="3120"/>
+        </w:tabs>
+        <w:spacing w:before="100" w:beforeAutospacing="1" w:after="100" w:afterAutospacing="1" w:line="240" w:lineRule="auto"/>
+        <w:ind w:right="141"/>
+        <w:jc w:val="center"/>
+        <w:rPr>
+          <w:rFonts w:ascii="Times New Roman" w:eastAsia="Times New Roman" w:hAnsi="Times New Roman" w:cs="Times New Roman"/>
+          <w:noProof/>
+          <w:color w:val="000000"/>
+          <w:sz w:val="27"/>
+          <w:szCs w:val="27"/>
+          <w:lang w:eastAsia="pt-BR"/>
+        </w:rPr>
+      </w:pPr>
+    </w:p>
+    <w:p>
+      <w:pPr>
+        <w:tabs>
+          <w:tab w:val="left" w:pos="3120"/>
+        </w:tabs>
+        <w:spacing w:before="100" w:beforeAutospacing="1" w:after="100" w:afterAutospacing="1" w:line="240" w:lineRule="auto"/>
+        <w:ind w:right="141"/>
+        <w:jc w:val="center"/>
+        <w:rPr>
           <w:rFonts w:ascii="Times New Roman" w:eastAsia="Times New Roman" w:hAnsi="Times New Roman" w:cs="Times New Roman"/>
           <w:b/>
           <w:bCs/>
@@ -29,12 +280,1851 @@
           <w:szCs w:val="36"/>
           <w:lang w:eastAsia="pt-BR"/>
         </w:rPr>
-        <w:tab/>
-      </w:r>
-    </w:p>
-    <w:p>
-      <w:pPr>
-        <w:pStyle w:val="PargrafodaLista"/>
+      </w:pPr>
+    </w:p>
+    <w:p>
+      <w:pPr>
+        <w:tabs>
+          <w:tab w:val="left" w:pos="3120"/>
+        </w:tabs>
+        <w:spacing w:before="100" w:beforeAutospacing="1" w:after="100" w:afterAutospacing="1" w:line="240" w:lineRule="auto"/>
+        <w:ind w:right="141"/>
+        <w:jc w:val="center"/>
+        <w:rPr>
+          <w:rFonts w:ascii="Times New Roman" w:eastAsia="Times New Roman" w:hAnsi="Times New Roman" w:cs="Times New Roman"/>
+          <w:b/>
+          <w:bCs/>
+          <w:kern w:val="36"/>
+          <w:sz w:val="36"/>
+          <w:szCs w:val="36"/>
+          <w:lang w:eastAsia="pt-BR"/>
+        </w:rPr>
+      </w:pPr>
+    </w:p>
+    <w:p>
+      <w:pPr>
+        <w:tabs>
+          <w:tab w:val="left" w:pos="3120"/>
+        </w:tabs>
+        <w:spacing w:before="100" w:beforeAutospacing="1" w:after="100" w:afterAutospacing="1" w:line="240" w:lineRule="auto"/>
+        <w:ind w:right="141"/>
+        <w:jc w:val="center"/>
+        <w:rPr>
+          <w:rFonts w:ascii="Times New Roman" w:eastAsia="Times New Roman" w:hAnsi="Times New Roman" w:cs="Times New Roman"/>
+          <w:b/>
+          <w:bCs/>
+          <w:kern w:val="36"/>
+          <w:sz w:val="36"/>
+          <w:szCs w:val="36"/>
+          <w:lang w:eastAsia="pt-BR"/>
+        </w:rPr>
+      </w:pPr>
+      <w:r>
+        <w:rPr>
+          <w:rFonts w:ascii="Times New Roman" w:eastAsia="Times New Roman" w:hAnsi="Times New Roman" w:cs="Times New Roman"/>
+          <w:b/>
+          <w:bCs/>
+          <w:kern w:val="36"/>
+          <w:sz w:val="36"/>
+          <w:szCs w:val="36"/>
+          <w:lang w:eastAsia="pt-BR"/>
+        </w:rPr>
+        <w:t>COMMANDS</w:t>
+      </w:r>
+    </w:p>
+    <w:p>
+      <w:pPr>
+        <w:tabs>
+          <w:tab w:val="left" w:pos="3120"/>
+        </w:tabs>
+        <w:spacing w:before="100" w:beforeAutospacing="1" w:after="100" w:afterAutospacing="1" w:line="240" w:lineRule="auto"/>
+        <w:ind w:right="141"/>
+        <w:jc w:val="center"/>
+        <w:rPr>
+          <w:rFonts w:ascii="Times New Roman" w:eastAsia="Times New Roman" w:hAnsi="Times New Roman" w:cs="Times New Roman"/>
+          <w:color w:val="000000"/>
+          <w:sz w:val="27"/>
+          <w:szCs w:val="27"/>
+          <w:lang w:eastAsia="pt-BR"/>
+        </w:rPr>
+      </w:pPr>
+    </w:p>
+    <w:p>
+      <w:pPr>
+        <w:numPr>
+          <w:ilvl w:val="0"/>
+          <w:numId w:val="13"/>
+        </w:numPr>
+        <w:spacing w:before="100" w:beforeAutospacing="1" w:after="100" w:afterAutospacing="1" w:line="240" w:lineRule="auto"/>
+        <w:rPr>
+          <w:rFonts w:ascii="Times New Roman" w:eastAsia="Times New Roman" w:hAnsi="Times New Roman" w:cs="Times New Roman"/>
+          <w:color w:val="000000"/>
+          <w:sz w:val="27"/>
+          <w:szCs w:val="27"/>
+          <w:lang w:eastAsia="pt-BR"/>
+        </w:rPr>
+      </w:pPr>
+      <w:proofErr w:type="spellStart"/>
+      <w:r>
+        <w:rPr>
+          <w:rFonts w:ascii="Times New Roman" w:eastAsia="Times New Roman" w:hAnsi="Times New Roman" w:cs="Times New Roman"/>
+          <w:color w:val="000000"/>
+          <w:sz w:val="27"/>
+          <w:szCs w:val="27"/>
+          <w:lang w:eastAsia="pt-BR"/>
+        </w:rPr>
+        <w:t>git</w:t>
+      </w:r>
+      <w:proofErr w:type="spellEnd"/>
+      <w:r>
+        <w:rPr>
+          <w:rFonts w:ascii="Times New Roman" w:eastAsia="Times New Roman" w:hAnsi="Times New Roman" w:cs="Times New Roman"/>
+          <w:color w:val="000000"/>
+          <w:sz w:val="27"/>
+          <w:szCs w:val="27"/>
+          <w:lang w:eastAsia="pt-BR"/>
+        </w:rPr>
+        <w:t xml:space="preserve"> --</w:t>
+      </w:r>
+      <w:proofErr w:type="spellStart"/>
+      <w:r>
+        <w:rPr>
+          <w:rFonts w:ascii="Times New Roman" w:eastAsia="Times New Roman" w:hAnsi="Times New Roman" w:cs="Times New Roman"/>
+          <w:color w:val="000000"/>
+          <w:sz w:val="27"/>
+          <w:szCs w:val="27"/>
+          <w:lang w:eastAsia="pt-BR"/>
+        </w:rPr>
+        <w:t>version</w:t>
+      </w:r>
+      <w:proofErr w:type="spellEnd"/>
+    </w:p>
+    <w:p>
+      <w:pPr>
+        <w:numPr>
+          <w:ilvl w:val="0"/>
+          <w:numId w:val="13"/>
+        </w:numPr>
+        <w:spacing w:before="100" w:beforeAutospacing="1" w:after="100" w:afterAutospacing="1" w:line="240" w:lineRule="auto"/>
+        <w:rPr>
+          <w:rFonts w:ascii="Times New Roman" w:eastAsia="Times New Roman" w:hAnsi="Times New Roman" w:cs="Times New Roman"/>
+          <w:color w:val="000000"/>
+          <w:sz w:val="27"/>
+          <w:szCs w:val="27"/>
+          <w:lang w:eastAsia="pt-BR"/>
+        </w:rPr>
+      </w:pPr>
+      <w:proofErr w:type="spellStart"/>
+      <w:r>
+        <w:rPr>
+          <w:rFonts w:ascii="Times New Roman" w:eastAsia="Times New Roman" w:hAnsi="Times New Roman" w:cs="Times New Roman"/>
+          <w:color w:val="000000"/>
+          <w:sz w:val="27"/>
+          <w:szCs w:val="27"/>
+          <w:lang w:eastAsia="pt-BR"/>
+        </w:rPr>
+        <w:t>git</w:t>
+      </w:r>
+      <w:proofErr w:type="spellEnd"/>
+      <w:r>
+        <w:rPr>
+          <w:rFonts w:ascii="Times New Roman" w:eastAsia="Times New Roman" w:hAnsi="Times New Roman" w:cs="Times New Roman"/>
+          <w:color w:val="000000"/>
+          <w:sz w:val="27"/>
+          <w:szCs w:val="27"/>
+          <w:lang w:eastAsia="pt-BR"/>
+        </w:rPr>
+        <w:t xml:space="preserve"> </w:t>
+      </w:r>
+      <w:proofErr w:type="spellStart"/>
+      <w:r>
+        <w:rPr>
+          <w:rFonts w:ascii="Times New Roman" w:eastAsia="Times New Roman" w:hAnsi="Times New Roman" w:cs="Times New Roman"/>
+          <w:color w:val="000000"/>
+          <w:sz w:val="27"/>
+          <w:szCs w:val="27"/>
+          <w:lang w:eastAsia="pt-BR"/>
+        </w:rPr>
+        <w:t>init</w:t>
+      </w:r>
+      <w:proofErr w:type="spellEnd"/>
+    </w:p>
+    <w:p>
+      <w:pPr>
+        <w:numPr>
+          <w:ilvl w:val="0"/>
+          <w:numId w:val="13"/>
+        </w:numPr>
+        <w:spacing w:before="100" w:beforeAutospacing="1" w:after="100" w:afterAutospacing="1" w:line="240" w:lineRule="auto"/>
+        <w:rPr>
+          <w:rFonts w:ascii="Times New Roman" w:eastAsia="Times New Roman" w:hAnsi="Times New Roman" w:cs="Times New Roman"/>
+          <w:color w:val="000000"/>
+          <w:sz w:val="27"/>
+          <w:szCs w:val="27"/>
+          <w:lang w:eastAsia="pt-BR"/>
+        </w:rPr>
+      </w:pPr>
+      <w:proofErr w:type="spellStart"/>
+      <w:r>
+        <w:rPr>
+          <w:rFonts w:ascii="Times New Roman" w:eastAsia="Times New Roman" w:hAnsi="Times New Roman" w:cs="Times New Roman"/>
+          <w:color w:val="000000"/>
+          <w:sz w:val="27"/>
+          <w:szCs w:val="27"/>
+          <w:lang w:eastAsia="pt-BR"/>
+        </w:rPr>
+        <w:t>git</w:t>
+      </w:r>
+      <w:proofErr w:type="spellEnd"/>
+      <w:r>
+        <w:rPr>
+          <w:rFonts w:ascii="Times New Roman" w:eastAsia="Times New Roman" w:hAnsi="Times New Roman" w:cs="Times New Roman"/>
+          <w:color w:val="000000"/>
+          <w:sz w:val="27"/>
+          <w:szCs w:val="27"/>
+          <w:lang w:eastAsia="pt-BR"/>
+        </w:rPr>
+        <w:t xml:space="preserve"> </w:t>
+      </w:r>
+      <w:proofErr w:type="spellStart"/>
+      <w:r>
+        <w:rPr>
+          <w:rFonts w:ascii="Times New Roman" w:eastAsia="Times New Roman" w:hAnsi="Times New Roman" w:cs="Times New Roman"/>
+          <w:color w:val="000000"/>
+          <w:sz w:val="27"/>
+          <w:szCs w:val="27"/>
+          <w:lang w:eastAsia="pt-BR"/>
+        </w:rPr>
+        <w:t>config</w:t>
+      </w:r>
+      <w:proofErr w:type="spellEnd"/>
+      <w:r>
+        <w:rPr>
+          <w:rFonts w:ascii="Times New Roman" w:eastAsia="Times New Roman" w:hAnsi="Times New Roman" w:cs="Times New Roman"/>
+          <w:color w:val="000000"/>
+          <w:sz w:val="27"/>
+          <w:szCs w:val="27"/>
+          <w:lang w:eastAsia="pt-BR"/>
+        </w:rPr>
+        <w:t xml:space="preserve"> --global user.name "Emanuel Quintino"</w:t>
+      </w:r>
+    </w:p>
+    <w:p>
+      <w:pPr>
+        <w:numPr>
+          <w:ilvl w:val="0"/>
+          <w:numId w:val="13"/>
+        </w:numPr>
+        <w:spacing w:before="100" w:beforeAutospacing="1" w:after="100" w:afterAutospacing="1" w:line="240" w:lineRule="auto"/>
+        <w:rPr>
+          <w:rFonts w:ascii="Times New Roman" w:eastAsia="Times New Roman" w:hAnsi="Times New Roman" w:cs="Times New Roman"/>
+          <w:color w:val="000000"/>
+          <w:sz w:val="27"/>
+          <w:szCs w:val="27"/>
+          <w:lang w:eastAsia="pt-BR"/>
+        </w:rPr>
+      </w:pPr>
+      <w:proofErr w:type="spellStart"/>
+      <w:r>
+        <w:rPr>
+          <w:rFonts w:ascii="Times New Roman" w:eastAsia="Times New Roman" w:hAnsi="Times New Roman" w:cs="Times New Roman"/>
+          <w:color w:val="000000"/>
+          <w:sz w:val="27"/>
+          <w:szCs w:val="27"/>
+          <w:lang w:eastAsia="pt-BR"/>
+        </w:rPr>
+        <w:t>git</w:t>
+      </w:r>
+      <w:proofErr w:type="spellEnd"/>
+      <w:r>
+        <w:rPr>
+          <w:rFonts w:ascii="Times New Roman" w:eastAsia="Times New Roman" w:hAnsi="Times New Roman" w:cs="Times New Roman"/>
+          <w:color w:val="000000"/>
+          <w:sz w:val="27"/>
+          <w:szCs w:val="27"/>
+          <w:lang w:eastAsia="pt-BR"/>
+        </w:rPr>
+        <w:t xml:space="preserve"> </w:t>
+      </w:r>
+      <w:proofErr w:type="spellStart"/>
+      <w:r>
+        <w:rPr>
+          <w:rFonts w:ascii="Times New Roman" w:eastAsia="Times New Roman" w:hAnsi="Times New Roman" w:cs="Times New Roman"/>
+          <w:color w:val="000000"/>
+          <w:sz w:val="27"/>
+          <w:szCs w:val="27"/>
+          <w:lang w:eastAsia="pt-BR"/>
+        </w:rPr>
+        <w:t>config</w:t>
+      </w:r>
+      <w:proofErr w:type="spellEnd"/>
+      <w:r>
+        <w:rPr>
+          <w:rFonts w:ascii="Times New Roman" w:eastAsia="Times New Roman" w:hAnsi="Times New Roman" w:cs="Times New Roman"/>
+          <w:color w:val="000000"/>
+          <w:sz w:val="27"/>
+          <w:szCs w:val="27"/>
+          <w:lang w:eastAsia="pt-BR"/>
+        </w:rPr>
+        <w:t xml:space="preserve"> --global </w:t>
+      </w:r>
+      <w:proofErr w:type="spellStart"/>
+      <w:proofErr w:type="gramStart"/>
+      <w:r>
+        <w:rPr>
+          <w:rFonts w:ascii="Times New Roman" w:eastAsia="Times New Roman" w:hAnsi="Times New Roman" w:cs="Times New Roman"/>
+          <w:color w:val="000000"/>
+          <w:sz w:val="27"/>
+          <w:szCs w:val="27"/>
+          <w:lang w:eastAsia="pt-BR"/>
+        </w:rPr>
+        <w:t>user.email</w:t>
+      </w:r>
+      <w:proofErr w:type="spellEnd"/>
+      <w:proofErr w:type="gramEnd"/>
+      <w:r>
+        <w:rPr>
+          <w:rFonts w:ascii="Times New Roman" w:eastAsia="Times New Roman" w:hAnsi="Times New Roman" w:cs="Times New Roman"/>
+          <w:color w:val="000000"/>
+          <w:sz w:val="27"/>
+          <w:szCs w:val="27"/>
+          <w:lang w:eastAsia="pt-BR"/>
+        </w:rPr>
+        <w:t xml:space="preserve"> "emanuelquintino@hotmail.com"</w:t>
+      </w:r>
+    </w:p>
+    <w:p>
+      <w:pPr>
+        <w:numPr>
+          <w:ilvl w:val="0"/>
+          <w:numId w:val="13"/>
+        </w:numPr>
+        <w:spacing w:before="100" w:beforeAutospacing="1" w:after="100" w:afterAutospacing="1" w:line="240" w:lineRule="auto"/>
+        <w:rPr>
+          <w:rFonts w:ascii="Times New Roman" w:eastAsia="Times New Roman" w:hAnsi="Times New Roman" w:cs="Times New Roman"/>
+          <w:color w:val="000000"/>
+          <w:sz w:val="27"/>
+          <w:szCs w:val="27"/>
+          <w:lang w:eastAsia="pt-BR"/>
+        </w:rPr>
+      </w:pPr>
+      <w:proofErr w:type="spellStart"/>
+      <w:r>
+        <w:rPr>
+          <w:rFonts w:ascii="Times New Roman" w:eastAsia="Times New Roman" w:hAnsi="Times New Roman" w:cs="Times New Roman"/>
+          <w:color w:val="000000"/>
+          <w:sz w:val="27"/>
+          <w:szCs w:val="27"/>
+          <w:lang w:eastAsia="pt-BR"/>
+        </w:rPr>
+        <w:t>git</w:t>
+      </w:r>
+      <w:proofErr w:type="spellEnd"/>
+      <w:r>
+        <w:rPr>
+          <w:rFonts w:ascii="Times New Roman" w:eastAsia="Times New Roman" w:hAnsi="Times New Roman" w:cs="Times New Roman"/>
+          <w:color w:val="000000"/>
+          <w:sz w:val="27"/>
+          <w:szCs w:val="27"/>
+          <w:lang w:eastAsia="pt-BR"/>
+        </w:rPr>
+        <w:t xml:space="preserve"> </w:t>
+      </w:r>
+      <w:proofErr w:type="spellStart"/>
+      <w:r>
+        <w:rPr>
+          <w:rFonts w:ascii="Times New Roman" w:eastAsia="Times New Roman" w:hAnsi="Times New Roman" w:cs="Times New Roman"/>
+          <w:color w:val="000000"/>
+          <w:sz w:val="27"/>
+          <w:szCs w:val="27"/>
+          <w:lang w:eastAsia="pt-BR"/>
+        </w:rPr>
+        <w:t>config</w:t>
+      </w:r>
+      <w:proofErr w:type="spellEnd"/>
+      <w:r>
+        <w:rPr>
+          <w:rFonts w:ascii="Times New Roman" w:eastAsia="Times New Roman" w:hAnsi="Times New Roman" w:cs="Times New Roman"/>
+          <w:color w:val="000000"/>
+          <w:sz w:val="27"/>
+          <w:szCs w:val="27"/>
+          <w:lang w:eastAsia="pt-BR"/>
+        </w:rPr>
+        <w:t xml:space="preserve"> --global </w:t>
+      </w:r>
+      <w:proofErr w:type="spellStart"/>
+      <w:proofErr w:type="gramStart"/>
+      <w:r>
+        <w:rPr>
+          <w:rFonts w:ascii="Times New Roman" w:eastAsia="Times New Roman" w:hAnsi="Times New Roman" w:cs="Times New Roman"/>
+          <w:color w:val="000000"/>
+          <w:sz w:val="27"/>
+          <w:szCs w:val="27"/>
+          <w:lang w:eastAsia="pt-BR"/>
+        </w:rPr>
+        <w:t>core.editor</w:t>
+      </w:r>
+      <w:proofErr w:type="spellEnd"/>
+      <w:proofErr w:type="gramEnd"/>
+      <w:r>
+        <w:rPr>
+          <w:rFonts w:ascii="Times New Roman" w:eastAsia="Times New Roman" w:hAnsi="Times New Roman" w:cs="Times New Roman"/>
+          <w:color w:val="000000"/>
+          <w:sz w:val="27"/>
+          <w:szCs w:val="27"/>
+          <w:lang w:eastAsia="pt-BR"/>
+        </w:rPr>
+        <w:t xml:space="preserve"> "</w:t>
+      </w:r>
+      <w:proofErr w:type="spellStart"/>
+      <w:r>
+        <w:rPr>
+          <w:rFonts w:ascii="Times New Roman" w:eastAsia="Times New Roman" w:hAnsi="Times New Roman" w:cs="Times New Roman"/>
+          <w:color w:val="000000"/>
+          <w:sz w:val="27"/>
+          <w:szCs w:val="27"/>
+          <w:lang w:eastAsia="pt-BR"/>
+        </w:rPr>
+        <w:t>code</w:t>
+      </w:r>
+      <w:proofErr w:type="spellEnd"/>
+      <w:r>
+        <w:rPr>
+          <w:rFonts w:ascii="Times New Roman" w:eastAsia="Times New Roman" w:hAnsi="Times New Roman" w:cs="Times New Roman"/>
+          <w:color w:val="000000"/>
+          <w:sz w:val="27"/>
+          <w:szCs w:val="27"/>
+          <w:lang w:eastAsia="pt-BR"/>
+        </w:rPr>
+        <w:t xml:space="preserve"> -w"</w:t>
+      </w:r>
+    </w:p>
+    <w:p>
+      <w:pPr>
+        <w:numPr>
+          <w:ilvl w:val="0"/>
+          <w:numId w:val="13"/>
+        </w:numPr>
+        <w:spacing w:before="100" w:beforeAutospacing="1" w:after="100" w:afterAutospacing="1" w:line="240" w:lineRule="auto"/>
+        <w:rPr>
+          <w:rFonts w:ascii="Times New Roman" w:eastAsia="Times New Roman" w:hAnsi="Times New Roman" w:cs="Times New Roman"/>
+          <w:color w:val="000000"/>
+          <w:sz w:val="27"/>
+          <w:szCs w:val="27"/>
+          <w:lang w:eastAsia="pt-BR"/>
+        </w:rPr>
+      </w:pPr>
+      <w:proofErr w:type="spellStart"/>
+      <w:r>
+        <w:rPr>
+          <w:rFonts w:ascii="Times New Roman" w:eastAsia="Times New Roman" w:hAnsi="Times New Roman" w:cs="Times New Roman"/>
+          <w:color w:val="000000"/>
+          <w:sz w:val="27"/>
+          <w:szCs w:val="27"/>
+          <w:lang w:eastAsia="pt-BR"/>
+        </w:rPr>
+        <w:t>git</w:t>
+      </w:r>
+      <w:proofErr w:type="spellEnd"/>
+      <w:r>
+        <w:rPr>
+          <w:rFonts w:ascii="Times New Roman" w:eastAsia="Times New Roman" w:hAnsi="Times New Roman" w:cs="Times New Roman"/>
+          <w:color w:val="000000"/>
+          <w:sz w:val="27"/>
+          <w:szCs w:val="27"/>
+          <w:lang w:eastAsia="pt-BR"/>
+        </w:rPr>
+        <w:t xml:space="preserve"> </w:t>
+      </w:r>
+      <w:proofErr w:type="spellStart"/>
+      <w:r>
+        <w:rPr>
+          <w:rFonts w:ascii="Times New Roman" w:eastAsia="Times New Roman" w:hAnsi="Times New Roman" w:cs="Times New Roman"/>
+          <w:color w:val="000000"/>
+          <w:sz w:val="27"/>
+          <w:szCs w:val="27"/>
+          <w:lang w:eastAsia="pt-BR"/>
+        </w:rPr>
+        <w:t>config</w:t>
+      </w:r>
+      <w:proofErr w:type="spellEnd"/>
+      <w:r>
+        <w:rPr>
+          <w:rFonts w:ascii="Times New Roman" w:eastAsia="Times New Roman" w:hAnsi="Times New Roman" w:cs="Times New Roman"/>
+          <w:color w:val="000000"/>
+          <w:sz w:val="27"/>
+          <w:szCs w:val="27"/>
+          <w:lang w:eastAsia="pt-BR"/>
+        </w:rPr>
+        <w:t xml:space="preserve"> --</w:t>
+      </w:r>
+      <w:proofErr w:type="spellStart"/>
+      <w:r>
+        <w:rPr>
+          <w:rFonts w:ascii="Times New Roman" w:eastAsia="Times New Roman" w:hAnsi="Times New Roman" w:cs="Times New Roman"/>
+          <w:color w:val="000000"/>
+          <w:sz w:val="27"/>
+          <w:szCs w:val="27"/>
+          <w:lang w:eastAsia="pt-BR"/>
+        </w:rPr>
+        <w:t>list</w:t>
+      </w:r>
+      <w:proofErr w:type="spellEnd"/>
+      <w:r>
+        <w:rPr>
+          <w:rFonts w:ascii="Times New Roman" w:eastAsia="Times New Roman" w:hAnsi="Times New Roman" w:cs="Times New Roman"/>
+          <w:color w:val="000000"/>
+          <w:sz w:val="27"/>
+          <w:szCs w:val="27"/>
+          <w:lang w:eastAsia="pt-BR"/>
+        </w:rPr>
+        <w:t xml:space="preserve"> --global</w:t>
+      </w:r>
+    </w:p>
+    <w:p>
+      <w:pPr>
+        <w:numPr>
+          <w:ilvl w:val="0"/>
+          <w:numId w:val="13"/>
+        </w:numPr>
+        <w:spacing w:before="100" w:beforeAutospacing="1" w:after="100" w:afterAutospacing="1" w:line="240" w:lineRule="auto"/>
+        <w:rPr>
+          <w:rFonts w:ascii="Times New Roman" w:eastAsia="Times New Roman" w:hAnsi="Times New Roman" w:cs="Times New Roman"/>
+          <w:color w:val="000000"/>
+          <w:sz w:val="27"/>
+          <w:szCs w:val="27"/>
+          <w:lang w:eastAsia="pt-BR"/>
+        </w:rPr>
+      </w:pPr>
+      <w:proofErr w:type="spellStart"/>
+      <w:r>
+        <w:rPr>
+          <w:rFonts w:ascii="Times New Roman" w:eastAsia="Times New Roman" w:hAnsi="Times New Roman" w:cs="Times New Roman"/>
+          <w:color w:val="000000"/>
+          <w:sz w:val="27"/>
+          <w:szCs w:val="27"/>
+          <w:lang w:eastAsia="pt-BR"/>
+        </w:rPr>
+        <w:t>git</w:t>
+      </w:r>
+      <w:proofErr w:type="spellEnd"/>
+      <w:r>
+        <w:rPr>
+          <w:rFonts w:ascii="Times New Roman" w:eastAsia="Times New Roman" w:hAnsi="Times New Roman" w:cs="Times New Roman"/>
+          <w:color w:val="000000"/>
+          <w:sz w:val="27"/>
+          <w:szCs w:val="27"/>
+          <w:lang w:eastAsia="pt-BR"/>
+        </w:rPr>
+        <w:t xml:space="preserve"> </w:t>
+      </w:r>
+      <w:proofErr w:type="spellStart"/>
+      <w:r>
+        <w:rPr>
+          <w:rFonts w:ascii="Times New Roman" w:eastAsia="Times New Roman" w:hAnsi="Times New Roman" w:cs="Times New Roman"/>
+          <w:color w:val="000000"/>
+          <w:sz w:val="27"/>
+          <w:szCs w:val="27"/>
+          <w:lang w:eastAsia="pt-BR"/>
+        </w:rPr>
+        <w:t>config</w:t>
+      </w:r>
+      <w:proofErr w:type="spellEnd"/>
+      <w:r>
+        <w:rPr>
+          <w:rFonts w:ascii="Times New Roman" w:eastAsia="Times New Roman" w:hAnsi="Times New Roman" w:cs="Times New Roman"/>
+          <w:color w:val="000000"/>
+          <w:sz w:val="27"/>
+          <w:szCs w:val="27"/>
+          <w:lang w:eastAsia="pt-BR"/>
+        </w:rPr>
+        <w:t xml:space="preserve"> --</w:t>
+      </w:r>
+      <w:proofErr w:type="spellStart"/>
+      <w:r>
+        <w:rPr>
+          <w:rFonts w:ascii="Times New Roman" w:eastAsia="Times New Roman" w:hAnsi="Times New Roman" w:cs="Times New Roman"/>
+          <w:color w:val="000000"/>
+          <w:sz w:val="27"/>
+          <w:szCs w:val="27"/>
+          <w:lang w:eastAsia="pt-BR"/>
+        </w:rPr>
+        <w:t>list</w:t>
+      </w:r>
+      <w:proofErr w:type="spellEnd"/>
+      <w:r>
+        <w:rPr>
+          <w:rFonts w:ascii="Times New Roman" w:eastAsia="Times New Roman" w:hAnsi="Times New Roman" w:cs="Times New Roman"/>
+          <w:color w:val="000000"/>
+          <w:sz w:val="27"/>
+          <w:szCs w:val="27"/>
+          <w:lang w:eastAsia="pt-BR"/>
+        </w:rPr>
+        <w:t xml:space="preserve"> --local</w:t>
+      </w:r>
+    </w:p>
+    <w:p>
+      <w:pPr>
+        <w:numPr>
+          <w:ilvl w:val="0"/>
+          <w:numId w:val="13"/>
+        </w:numPr>
+        <w:spacing w:before="100" w:beforeAutospacing="1" w:after="100" w:afterAutospacing="1" w:line="240" w:lineRule="auto"/>
+        <w:rPr>
+          <w:rFonts w:ascii="Times New Roman" w:eastAsia="Times New Roman" w:hAnsi="Times New Roman" w:cs="Times New Roman"/>
+          <w:color w:val="000000"/>
+          <w:sz w:val="27"/>
+          <w:szCs w:val="27"/>
+          <w:lang w:eastAsia="pt-BR"/>
+        </w:rPr>
+      </w:pPr>
+      <w:r>
+        <w:rPr>
+          <w:rFonts w:ascii="Times New Roman" w:eastAsia="Times New Roman" w:hAnsi="Times New Roman" w:cs="Times New Roman"/>
+          <w:noProof/>
+          <w:color w:val="000000"/>
+          <w:sz w:val="27"/>
+          <w:szCs w:val="27"/>
+          <w:lang w:eastAsia="pt-BR"/>
+        </w:rPr>
+        <w:drawing>
+          <wp:anchor distT="0" distB="0" distL="114300" distR="114300" simplePos="0" relativeHeight="251658240" behindDoc="1" locked="0" layoutInCell="1" allowOverlap="1" wp14:anchorId="786725AA" wp14:editId="1EB46A6C">
+            <wp:simplePos x="0" y="0"/>
+            <wp:positionH relativeFrom="margin">
+              <wp:align>right</wp:align>
+            </wp:positionH>
+            <wp:positionV relativeFrom="paragraph">
+              <wp:posOffset>3175</wp:posOffset>
+            </wp:positionV>
+            <wp:extent cx="1549400" cy="644525"/>
+            <wp:effectExtent l="0" t="0" r="0" b="3175"/>
+            <wp:wrapNone/>
+            <wp:docPr id="6" name="Imagem 6"/>
+            <wp:cNvGraphicFramePr>
+              <a:graphicFrameLocks xmlns:a="http://schemas.openxmlformats.org/drawingml/2006/main" noChangeAspect="1"/>
+            </wp:cNvGraphicFramePr>
+            <a:graphic xmlns:a="http://schemas.openxmlformats.org/drawingml/2006/main">
+              <a:graphicData uri="http://schemas.openxmlformats.org/drawingml/2006/picture">
+                <pic:pic xmlns:pic="http://schemas.openxmlformats.org/drawingml/2006/picture">
+                  <pic:nvPicPr>
+                    <pic:cNvPr id="0" name="Picture 9"/>
+                    <pic:cNvPicPr>
+                      <a:picLocks noChangeAspect="1" noChangeArrowheads="1"/>
+                    </pic:cNvPicPr>
+                  </pic:nvPicPr>
+                  <pic:blipFill>
+                    <a:blip r:embed="rId9" cstate="print">
+                      <a:extLst>
+                        <a:ext uri="{28A0092B-C50C-407E-A947-70E740481C1C}">
+                          <a14:useLocalDpi xmlns:a14="http://schemas.microsoft.com/office/drawing/2010/main" val="0"/>
+                        </a:ext>
+                      </a:extLst>
+                    </a:blip>
+                    <a:srcRect/>
+                    <a:stretch>
+                      <a:fillRect/>
+                    </a:stretch>
+                  </pic:blipFill>
+                  <pic:spPr bwMode="auto">
+                    <a:xfrm>
+                      <a:off x="0" y="0"/>
+                      <a:ext cx="1549400" cy="644525"/>
+                    </a:xfrm>
+                    <a:prstGeom prst="rect">
+                      <a:avLst/>
+                    </a:prstGeom>
+                    <a:noFill/>
+                    <a:ln>
+                      <a:noFill/>
+                    </a:ln>
+                  </pic:spPr>
+                </pic:pic>
+              </a:graphicData>
+            </a:graphic>
+            <wp14:sizeRelH relativeFrom="margin">
+              <wp14:pctWidth>0</wp14:pctWidth>
+            </wp14:sizeRelH>
+            <wp14:sizeRelV relativeFrom="margin">
+              <wp14:pctHeight>0</wp14:pctHeight>
+            </wp14:sizeRelV>
+          </wp:anchor>
+        </w:drawing>
+      </w:r>
+      <w:proofErr w:type="spellStart"/>
+      <w:r>
+        <w:rPr>
+          <w:rFonts w:ascii="Times New Roman" w:eastAsia="Times New Roman" w:hAnsi="Times New Roman" w:cs="Times New Roman"/>
+          <w:color w:val="000000"/>
+          <w:sz w:val="27"/>
+          <w:szCs w:val="27"/>
+          <w:lang w:eastAsia="pt-BR"/>
+        </w:rPr>
+        <w:t>git</w:t>
+      </w:r>
+      <w:proofErr w:type="spellEnd"/>
+      <w:r>
+        <w:rPr>
+          <w:rFonts w:ascii="Times New Roman" w:eastAsia="Times New Roman" w:hAnsi="Times New Roman" w:cs="Times New Roman"/>
+          <w:color w:val="000000"/>
+          <w:sz w:val="27"/>
+          <w:szCs w:val="27"/>
+          <w:lang w:eastAsia="pt-BR"/>
+        </w:rPr>
+        <w:t xml:space="preserve"> </w:t>
+      </w:r>
+      <w:proofErr w:type="spellStart"/>
+      <w:proofErr w:type="gramStart"/>
+      <w:r>
+        <w:rPr>
+          <w:rFonts w:ascii="Times New Roman" w:eastAsia="Times New Roman" w:hAnsi="Times New Roman" w:cs="Times New Roman"/>
+          <w:color w:val="000000"/>
+          <w:sz w:val="27"/>
+          <w:szCs w:val="27"/>
+          <w:lang w:eastAsia="pt-BR"/>
+        </w:rPr>
+        <w:t>add</w:t>
+      </w:r>
+      <w:proofErr w:type="spellEnd"/>
+      <w:r>
+        <w:rPr>
+          <w:rFonts w:ascii="Times New Roman" w:eastAsia="Times New Roman" w:hAnsi="Times New Roman" w:cs="Times New Roman"/>
+          <w:color w:val="000000"/>
+          <w:sz w:val="27"/>
+          <w:szCs w:val="27"/>
+          <w:lang w:eastAsia="pt-BR"/>
+        </w:rPr>
+        <w:t xml:space="preserve"> .</w:t>
+      </w:r>
+      <w:proofErr w:type="gramEnd"/>
+    </w:p>
+    <w:p>
+      <w:pPr>
+        <w:numPr>
+          <w:ilvl w:val="0"/>
+          <w:numId w:val="13"/>
+        </w:numPr>
+        <w:spacing w:before="100" w:beforeAutospacing="1" w:after="100" w:afterAutospacing="1" w:line="240" w:lineRule="auto"/>
+        <w:rPr>
+          <w:rFonts w:ascii="Times New Roman" w:eastAsia="Times New Roman" w:hAnsi="Times New Roman" w:cs="Times New Roman"/>
+          <w:color w:val="000000"/>
+          <w:sz w:val="27"/>
+          <w:szCs w:val="27"/>
+          <w:lang w:eastAsia="pt-BR"/>
+        </w:rPr>
+      </w:pPr>
+      <w:proofErr w:type="spellStart"/>
+      <w:r>
+        <w:rPr>
+          <w:rFonts w:ascii="Times New Roman" w:eastAsia="Times New Roman" w:hAnsi="Times New Roman" w:cs="Times New Roman"/>
+          <w:color w:val="000000"/>
+          <w:sz w:val="27"/>
+          <w:szCs w:val="27"/>
+          <w:lang w:eastAsia="pt-BR"/>
+        </w:rPr>
+        <w:t>git</w:t>
+      </w:r>
+      <w:proofErr w:type="spellEnd"/>
+      <w:r>
+        <w:rPr>
+          <w:rFonts w:ascii="Times New Roman" w:eastAsia="Times New Roman" w:hAnsi="Times New Roman" w:cs="Times New Roman"/>
+          <w:color w:val="000000"/>
+          <w:sz w:val="27"/>
+          <w:szCs w:val="27"/>
+          <w:lang w:eastAsia="pt-BR"/>
+        </w:rPr>
+        <w:t xml:space="preserve"> </w:t>
+      </w:r>
+      <w:proofErr w:type="spellStart"/>
+      <w:r>
+        <w:rPr>
+          <w:rFonts w:ascii="Times New Roman" w:eastAsia="Times New Roman" w:hAnsi="Times New Roman" w:cs="Times New Roman"/>
+          <w:color w:val="000000"/>
+          <w:sz w:val="27"/>
+          <w:szCs w:val="27"/>
+          <w:lang w:eastAsia="pt-BR"/>
+        </w:rPr>
+        <w:t>commit</w:t>
+      </w:r>
+      <w:proofErr w:type="spellEnd"/>
+      <w:r>
+        <w:rPr>
+          <w:rFonts w:ascii="Times New Roman" w:eastAsia="Times New Roman" w:hAnsi="Times New Roman" w:cs="Times New Roman"/>
+          <w:color w:val="000000"/>
+          <w:sz w:val="27"/>
+          <w:szCs w:val="27"/>
+          <w:lang w:eastAsia="pt-BR"/>
+        </w:rPr>
+        <w:t xml:space="preserve"> -m "</w:t>
+      </w:r>
+      <w:proofErr w:type="spellStart"/>
+      <w:r>
+        <w:rPr>
+          <w:rFonts w:ascii="Times New Roman" w:eastAsia="Times New Roman" w:hAnsi="Times New Roman" w:cs="Times New Roman"/>
+          <w:color w:val="000000"/>
+          <w:sz w:val="27"/>
+          <w:szCs w:val="27"/>
+          <w:lang w:eastAsia="pt-BR"/>
+        </w:rPr>
+        <w:t>first</w:t>
+      </w:r>
+      <w:proofErr w:type="spellEnd"/>
+      <w:r>
+        <w:rPr>
+          <w:rFonts w:ascii="Times New Roman" w:eastAsia="Times New Roman" w:hAnsi="Times New Roman" w:cs="Times New Roman"/>
+          <w:color w:val="000000"/>
+          <w:sz w:val="27"/>
+          <w:szCs w:val="27"/>
+          <w:lang w:eastAsia="pt-BR"/>
+        </w:rPr>
+        <w:t xml:space="preserve"> </w:t>
+      </w:r>
+      <w:proofErr w:type="spellStart"/>
+      <w:r>
+        <w:rPr>
+          <w:rFonts w:ascii="Times New Roman" w:eastAsia="Times New Roman" w:hAnsi="Times New Roman" w:cs="Times New Roman"/>
+          <w:color w:val="000000"/>
+          <w:sz w:val="27"/>
+          <w:szCs w:val="27"/>
+          <w:lang w:eastAsia="pt-BR"/>
+        </w:rPr>
+        <w:t>commit</w:t>
+      </w:r>
+      <w:proofErr w:type="spellEnd"/>
+      <w:r>
+        <w:rPr>
+          <w:rFonts w:ascii="Times New Roman" w:eastAsia="Times New Roman" w:hAnsi="Times New Roman" w:cs="Times New Roman"/>
+          <w:color w:val="000000"/>
+          <w:sz w:val="27"/>
+          <w:szCs w:val="27"/>
+          <w:lang w:eastAsia="pt-BR"/>
+        </w:rPr>
+        <w:t>"</w:t>
+      </w:r>
+    </w:p>
+    <w:p>
+      <w:pPr>
+        <w:numPr>
+          <w:ilvl w:val="0"/>
+          <w:numId w:val="13"/>
+        </w:numPr>
+        <w:spacing w:before="100" w:beforeAutospacing="1" w:after="100" w:afterAutospacing="1" w:line="240" w:lineRule="auto"/>
+        <w:rPr>
+          <w:rFonts w:ascii="Times New Roman" w:eastAsia="Times New Roman" w:hAnsi="Times New Roman" w:cs="Times New Roman"/>
+          <w:color w:val="000000"/>
+          <w:sz w:val="27"/>
+          <w:szCs w:val="27"/>
+          <w:lang w:eastAsia="pt-BR"/>
+        </w:rPr>
+      </w:pPr>
+      <w:proofErr w:type="spellStart"/>
+      <w:r>
+        <w:rPr>
+          <w:rFonts w:ascii="Times New Roman" w:eastAsia="Times New Roman" w:hAnsi="Times New Roman" w:cs="Times New Roman"/>
+          <w:color w:val="000000"/>
+          <w:sz w:val="27"/>
+          <w:szCs w:val="27"/>
+          <w:lang w:eastAsia="pt-BR"/>
+        </w:rPr>
+        <w:t>git</w:t>
+      </w:r>
+      <w:proofErr w:type="spellEnd"/>
+      <w:r>
+        <w:rPr>
+          <w:rFonts w:ascii="Times New Roman" w:eastAsia="Times New Roman" w:hAnsi="Times New Roman" w:cs="Times New Roman"/>
+          <w:color w:val="000000"/>
+          <w:sz w:val="27"/>
+          <w:szCs w:val="27"/>
+          <w:lang w:eastAsia="pt-BR"/>
+        </w:rPr>
+        <w:t xml:space="preserve"> </w:t>
+      </w:r>
+      <w:proofErr w:type="spellStart"/>
+      <w:r>
+        <w:rPr>
+          <w:rFonts w:ascii="Times New Roman" w:eastAsia="Times New Roman" w:hAnsi="Times New Roman" w:cs="Times New Roman"/>
+          <w:color w:val="000000"/>
+          <w:sz w:val="27"/>
+          <w:szCs w:val="27"/>
+          <w:lang w:eastAsia="pt-BR"/>
+        </w:rPr>
+        <w:t>commit</w:t>
+      </w:r>
+      <w:proofErr w:type="spellEnd"/>
+      <w:r>
+        <w:rPr>
+          <w:rFonts w:ascii="Times New Roman" w:eastAsia="Times New Roman" w:hAnsi="Times New Roman" w:cs="Times New Roman"/>
+          <w:color w:val="000000"/>
+          <w:sz w:val="27"/>
+          <w:szCs w:val="27"/>
+          <w:lang w:eastAsia="pt-BR"/>
+        </w:rPr>
+        <w:t xml:space="preserve"> --</w:t>
+      </w:r>
+      <w:proofErr w:type="spellStart"/>
+      <w:r>
+        <w:rPr>
+          <w:rFonts w:ascii="Times New Roman" w:eastAsia="Times New Roman" w:hAnsi="Times New Roman" w:cs="Times New Roman"/>
+          <w:color w:val="000000"/>
+          <w:sz w:val="27"/>
+          <w:szCs w:val="27"/>
+          <w:lang w:eastAsia="pt-BR"/>
+        </w:rPr>
+        <w:t>amend</w:t>
+      </w:r>
+      <w:proofErr w:type="spellEnd"/>
+      <w:r>
+        <w:rPr>
+          <w:rFonts w:ascii="Times New Roman" w:eastAsia="Times New Roman" w:hAnsi="Times New Roman" w:cs="Times New Roman"/>
+          <w:color w:val="000000"/>
+          <w:sz w:val="27"/>
+          <w:szCs w:val="27"/>
+          <w:lang w:eastAsia="pt-BR"/>
+        </w:rPr>
+        <w:t xml:space="preserve"> -m "new </w:t>
+      </w:r>
+      <w:proofErr w:type="spellStart"/>
+      <w:r>
+        <w:rPr>
+          <w:rFonts w:ascii="Times New Roman" w:eastAsia="Times New Roman" w:hAnsi="Times New Roman" w:cs="Times New Roman"/>
+          <w:color w:val="000000"/>
+          <w:sz w:val="27"/>
+          <w:szCs w:val="27"/>
+          <w:lang w:eastAsia="pt-BR"/>
+        </w:rPr>
+        <w:t>message</w:t>
+      </w:r>
+      <w:proofErr w:type="spellEnd"/>
+      <w:r>
+        <w:rPr>
+          <w:rFonts w:ascii="Times New Roman" w:eastAsia="Times New Roman" w:hAnsi="Times New Roman" w:cs="Times New Roman"/>
+          <w:color w:val="000000"/>
+          <w:sz w:val="27"/>
+          <w:szCs w:val="27"/>
+          <w:lang w:eastAsia="pt-BR"/>
+        </w:rPr>
+        <w:t>"</w:t>
+      </w:r>
+    </w:p>
+    <w:p>
+      <w:pPr>
+        <w:numPr>
+          <w:ilvl w:val="0"/>
+          <w:numId w:val="13"/>
+        </w:numPr>
+        <w:spacing w:before="100" w:beforeAutospacing="1" w:after="100" w:afterAutospacing="1" w:line="240" w:lineRule="auto"/>
+        <w:rPr>
+          <w:rFonts w:ascii="Times New Roman" w:eastAsia="Times New Roman" w:hAnsi="Times New Roman" w:cs="Times New Roman"/>
+          <w:color w:val="000000"/>
+          <w:sz w:val="27"/>
+          <w:szCs w:val="27"/>
+          <w:lang w:eastAsia="pt-BR"/>
+        </w:rPr>
+      </w:pPr>
+      <w:proofErr w:type="spellStart"/>
+      <w:r>
+        <w:rPr>
+          <w:rFonts w:ascii="Times New Roman" w:eastAsia="Times New Roman" w:hAnsi="Times New Roman" w:cs="Times New Roman"/>
+          <w:color w:val="000000"/>
+          <w:sz w:val="27"/>
+          <w:szCs w:val="27"/>
+          <w:lang w:eastAsia="pt-BR"/>
+        </w:rPr>
+        <w:t>git</w:t>
+      </w:r>
+      <w:proofErr w:type="spellEnd"/>
+      <w:r>
+        <w:rPr>
+          <w:rFonts w:ascii="Times New Roman" w:eastAsia="Times New Roman" w:hAnsi="Times New Roman" w:cs="Times New Roman"/>
+          <w:color w:val="000000"/>
+          <w:sz w:val="27"/>
+          <w:szCs w:val="27"/>
+          <w:lang w:eastAsia="pt-BR"/>
+        </w:rPr>
+        <w:t xml:space="preserve"> </w:t>
+      </w:r>
+      <w:proofErr w:type="spellStart"/>
+      <w:r>
+        <w:rPr>
+          <w:rFonts w:ascii="Times New Roman" w:eastAsia="Times New Roman" w:hAnsi="Times New Roman" w:cs="Times New Roman"/>
+          <w:color w:val="000000"/>
+          <w:sz w:val="27"/>
+          <w:szCs w:val="27"/>
+          <w:lang w:eastAsia="pt-BR"/>
+        </w:rPr>
+        <w:t>rm</w:t>
+      </w:r>
+      <w:proofErr w:type="spellEnd"/>
+      <w:r>
+        <w:rPr>
+          <w:rFonts w:ascii="Times New Roman" w:eastAsia="Times New Roman" w:hAnsi="Times New Roman" w:cs="Times New Roman"/>
+          <w:color w:val="000000"/>
+          <w:sz w:val="27"/>
+          <w:szCs w:val="27"/>
+          <w:lang w:eastAsia="pt-BR"/>
+        </w:rPr>
+        <w:t xml:space="preserve"> -r --</w:t>
+      </w:r>
+      <w:proofErr w:type="spellStart"/>
+      <w:proofErr w:type="gramStart"/>
+      <w:r>
+        <w:rPr>
+          <w:rFonts w:ascii="Times New Roman" w:eastAsia="Times New Roman" w:hAnsi="Times New Roman" w:cs="Times New Roman"/>
+          <w:color w:val="000000"/>
+          <w:sz w:val="27"/>
+          <w:szCs w:val="27"/>
+          <w:lang w:eastAsia="pt-BR"/>
+        </w:rPr>
+        <w:t>cached</w:t>
+      </w:r>
+      <w:proofErr w:type="spellEnd"/>
+      <w:r>
+        <w:rPr>
+          <w:rFonts w:ascii="Times New Roman" w:eastAsia="Times New Roman" w:hAnsi="Times New Roman" w:cs="Times New Roman"/>
+          <w:color w:val="000000"/>
+          <w:sz w:val="27"/>
+          <w:szCs w:val="27"/>
+          <w:lang w:eastAsia="pt-BR"/>
+        </w:rPr>
+        <w:t xml:space="preserve"> .</w:t>
+      </w:r>
+      <w:proofErr w:type="gramEnd"/>
+    </w:p>
+    <w:p>
+      <w:pPr>
+        <w:numPr>
+          <w:ilvl w:val="0"/>
+          <w:numId w:val="13"/>
+        </w:numPr>
+        <w:spacing w:before="100" w:beforeAutospacing="1" w:after="100" w:afterAutospacing="1" w:line="240" w:lineRule="auto"/>
+        <w:rPr>
+          <w:rFonts w:ascii="Times New Roman" w:eastAsia="Times New Roman" w:hAnsi="Times New Roman" w:cs="Times New Roman"/>
+          <w:color w:val="000000"/>
+          <w:sz w:val="27"/>
+          <w:szCs w:val="27"/>
+          <w:lang w:eastAsia="pt-BR"/>
+        </w:rPr>
+      </w:pPr>
+      <w:proofErr w:type="spellStart"/>
+      <w:r>
+        <w:rPr>
+          <w:rFonts w:ascii="Times New Roman" w:eastAsia="Times New Roman" w:hAnsi="Times New Roman" w:cs="Times New Roman"/>
+          <w:color w:val="000000"/>
+          <w:sz w:val="27"/>
+          <w:szCs w:val="27"/>
+          <w:lang w:eastAsia="pt-BR"/>
+        </w:rPr>
+        <w:t>git</w:t>
+      </w:r>
+      <w:proofErr w:type="spellEnd"/>
+      <w:r>
+        <w:rPr>
+          <w:rFonts w:ascii="Times New Roman" w:eastAsia="Times New Roman" w:hAnsi="Times New Roman" w:cs="Times New Roman"/>
+          <w:color w:val="000000"/>
+          <w:sz w:val="27"/>
+          <w:szCs w:val="27"/>
+          <w:lang w:eastAsia="pt-BR"/>
+        </w:rPr>
+        <w:t xml:space="preserve"> log</w:t>
+      </w:r>
+    </w:p>
+    <w:p>
+      <w:pPr>
+        <w:numPr>
+          <w:ilvl w:val="0"/>
+          <w:numId w:val="13"/>
+        </w:numPr>
+        <w:spacing w:before="100" w:beforeAutospacing="1" w:after="100" w:afterAutospacing="1" w:line="240" w:lineRule="auto"/>
+        <w:rPr>
+          <w:rFonts w:ascii="Times New Roman" w:eastAsia="Times New Roman" w:hAnsi="Times New Roman" w:cs="Times New Roman"/>
+          <w:color w:val="000000"/>
+          <w:sz w:val="27"/>
+          <w:szCs w:val="27"/>
+          <w:lang w:eastAsia="pt-BR"/>
+        </w:rPr>
+      </w:pPr>
+      <w:proofErr w:type="spellStart"/>
+      <w:r>
+        <w:rPr>
+          <w:rFonts w:ascii="Times New Roman" w:eastAsia="Times New Roman" w:hAnsi="Times New Roman" w:cs="Times New Roman"/>
+          <w:color w:val="000000"/>
+          <w:sz w:val="27"/>
+          <w:szCs w:val="27"/>
+          <w:lang w:eastAsia="pt-BR"/>
+        </w:rPr>
+        <w:t>git</w:t>
+      </w:r>
+      <w:proofErr w:type="spellEnd"/>
+      <w:r>
+        <w:rPr>
+          <w:rFonts w:ascii="Times New Roman" w:eastAsia="Times New Roman" w:hAnsi="Times New Roman" w:cs="Times New Roman"/>
+          <w:color w:val="000000"/>
+          <w:sz w:val="27"/>
+          <w:szCs w:val="27"/>
+          <w:lang w:eastAsia="pt-BR"/>
+        </w:rPr>
+        <w:t xml:space="preserve"> log -3</w:t>
+      </w:r>
+    </w:p>
+    <w:p>
+      <w:pPr>
+        <w:numPr>
+          <w:ilvl w:val="0"/>
+          <w:numId w:val="13"/>
+        </w:numPr>
+        <w:spacing w:before="100" w:beforeAutospacing="1" w:after="100" w:afterAutospacing="1" w:line="240" w:lineRule="auto"/>
+        <w:rPr>
+          <w:rFonts w:ascii="Times New Roman" w:eastAsia="Times New Roman" w:hAnsi="Times New Roman" w:cs="Times New Roman"/>
+          <w:color w:val="000000"/>
+          <w:sz w:val="27"/>
+          <w:szCs w:val="27"/>
+          <w:lang w:eastAsia="pt-BR"/>
+        </w:rPr>
+      </w:pPr>
+      <w:proofErr w:type="spellStart"/>
+      <w:r>
+        <w:rPr>
+          <w:rFonts w:ascii="Times New Roman" w:eastAsia="Times New Roman" w:hAnsi="Times New Roman" w:cs="Times New Roman"/>
+          <w:color w:val="000000"/>
+          <w:sz w:val="27"/>
+          <w:szCs w:val="27"/>
+          <w:lang w:eastAsia="pt-BR"/>
+        </w:rPr>
+        <w:t>git</w:t>
+      </w:r>
+      <w:proofErr w:type="spellEnd"/>
+      <w:r>
+        <w:rPr>
+          <w:rFonts w:ascii="Times New Roman" w:eastAsia="Times New Roman" w:hAnsi="Times New Roman" w:cs="Times New Roman"/>
+          <w:color w:val="000000"/>
+          <w:sz w:val="27"/>
+          <w:szCs w:val="27"/>
+          <w:lang w:eastAsia="pt-BR"/>
+        </w:rPr>
+        <w:t xml:space="preserve"> status (</w:t>
+      </w:r>
+      <w:proofErr w:type="spellStart"/>
+      <w:r>
+        <w:rPr>
+          <w:rFonts w:ascii="Times New Roman" w:eastAsia="Times New Roman" w:hAnsi="Times New Roman" w:cs="Times New Roman"/>
+          <w:color w:val="000000"/>
+          <w:sz w:val="27"/>
+          <w:szCs w:val="27"/>
+          <w:lang w:eastAsia="pt-BR"/>
+        </w:rPr>
+        <w:t>working</w:t>
+      </w:r>
+      <w:proofErr w:type="spellEnd"/>
+      <w:r>
+        <w:rPr>
+          <w:rFonts w:ascii="Times New Roman" w:eastAsia="Times New Roman" w:hAnsi="Times New Roman" w:cs="Times New Roman"/>
+          <w:color w:val="000000"/>
+          <w:sz w:val="27"/>
+          <w:szCs w:val="27"/>
+          <w:lang w:eastAsia="pt-BR"/>
+        </w:rPr>
+        <w:t xml:space="preserve"> </w:t>
+      </w:r>
+      <w:proofErr w:type="spellStart"/>
+      <w:r>
+        <w:rPr>
+          <w:rFonts w:ascii="Times New Roman" w:eastAsia="Times New Roman" w:hAnsi="Times New Roman" w:cs="Times New Roman"/>
+          <w:color w:val="000000"/>
+          <w:sz w:val="27"/>
+          <w:szCs w:val="27"/>
+          <w:lang w:eastAsia="pt-BR"/>
+        </w:rPr>
+        <w:t>directory</w:t>
+      </w:r>
+      <w:proofErr w:type="spellEnd"/>
+      <w:r>
+        <w:rPr>
+          <w:rFonts w:ascii="Times New Roman" w:eastAsia="Times New Roman" w:hAnsi="Times New Roman" w:cs="Times New Roman"/>
+          <w:color w:val="000000"/>
+          <w:sz w:val="27"/>
+          <w:szCs w:val="27"/>
+          <w:lang w:eastAsia="pt-BR"/>
+        </w:rPr>
+        <w:t xml:space="preserve">, </w:t>
+      </w:r>
+      <w:proofErr w:type="spellStart"/>
+      <w:r>
+        <w:rPr>
+          <w:rFonts w:ascii="Times New Roman" w:eastAsia="Times New Roman" w:hAnsi="Times New Roman" w:cs="Times New Roman"/>
+          <w:color w:val="000000"/>
+          <w:sz w:val="27"/>
+          <w:szCs w:val="27"/>
+          <w:lang w:eastAsia="pt-BR"/>
+        </w:rPr>
+        <w:t>Stage</w:t>
+      </w:r>
+      <w:proofErr w:type="spellEnd"/>
+      <w:r>
+        <w:rPr>
+          <w:rFonts w:ascii="Times New Roman" w:eastAsia="Times New Roman" w:hAnsi="Times New Roman" w:cs="Times New Roman"/>
+          <w:color w:val="000000"/>
+          <w:sz w:val="27"/>
+          <w:szCs w:val="27"/>
+          <w:lang w:eastAsia="pt-BR"/>
+        </w:rPr>
+        <w:t xml:space="preserve"> Area, </w:t>
+      </w:r>
+      <w:proofErr w:type="spellStart"/>
+      <w:r>
+        <w:rPr>
+          <w:rFonts w:ascii="Times New Roman" w:eastAsia="Times New Roman" w:hAnsi="Times New Roman" w:cs="Times New Roman"/>
+          <w:color w:val="000000"/>
+          <w:sz w:val="27"/>
+          <w:szCs w:val="27"/>
+          <w:lang w:eastAsia="pt-BR"/>
+        </w:rPr>
+        <w:t>Repository</w:t>
+      </w:r>
+      <w:proofErr w:type="spellEnd"/>
+      <w:r>
+        <w:rPr>
+          <w:rFonts w:ascii="Times New Roman" w:eastAsia="Times New Roman" w:hAnsi="Times New Roman" w:cs="Times New Roman"/>
+          <w:color w:val="000000"/>
+          <w:sz w:val="27"/>
+          <w:szCs w:val="27"/>
+          <w:lang w:eastAsia="pt-BR"/>
+        </w:rPr>
+        <w:t>)</w:t>
+      </w:r>
+    </w:p>
+    <w:p>
+      <w:pPr>
+        <w:numPr>
+          <w:ilvl w:val="0"/>
+          <w:numId w:val="13"/>
+        </w:numPr>
+        <w:spacing w:before="100" w:beforeAutospacing="1" w:after="100" w:afterAutospacing="1" w:line="240" w:lineRule="auto"/>
+        <w:rPr>
+          <w:rFonts w:ascii="Times New Roman" w:eastAsia="Times New Roman" w:hAnsi="Times New Roman" w:cs="Times New Roman"/>
+          <w:color w:val="000000"/>
+          <w:sz w:val="27"/>
+          <w:szCs w:val="27"/>
+          <w:lang w:eastAsia="pt-BR"/>
+        </w:rPr>
+      </w:pPr>
+      <w:proofErr w:type="spellStart"/>
+      <w:r>
+        <w:rPr>
+          <w:rFonts w:ascii="Times New Roman" w:eastAsia="Times New Roman" w:hAnsi="Times New Roman" w:cs="Times New Roman"/>
+          <w:color w:val="000000"/>
+          <w:sz w:val="27"/>
+          <w:szCs w:val="27"/>
+          <w:lang w:eastAsia="pt-BR"/>
+        </w:rPr>
+        <w:t>git</w:t>
+      </w:r>
+      <w:proofErr w:type="spellEnd"/>
+      <w:r>
+        <w:rPr>
+          <w:rFonts w:ascii="Times New Roman" w:eastAsia="Times New Roman" w:hAnsi="Times New Roman" w:cs="Times New Roman"/>
+          <w:color w:val="000000"/>
+          <w:sz w:val="27"/>
+          <w:szCs w:val="27"/>
+          <w:lang w:eastAsia="pt-BR"/>
+        </w:rPr>
+        <w:t xml:space="preserve"> </w:t>
+      </w:r>
+      <w:proofErr w:type="spellStart"/>
+      <w:r>
+        <w:rPr>
+          <w:rFonts w:ascii="Times New Roman" w:eastAsia="Times New Roman" w:hAnsi="Times New Roman" w:cs="Times New Roman"/>
+          <w:color w:val="000000"/>
+          <w:sz w:val="27"/>
+          <w:szCs w:val="27"/>
+          <w:lang w:eastAsia="pt-BR"/>
+        </w:rPr>
+        <w:t>diff</w:t>
+      </w:r>
+      <w:proofErr w:type="spellEnd"/>
+    </w:p>
+    <w:p>
+      <w:pPr>
+        <w:numPr>
+          <w:ilvl w:val="0"/>
+          <w:numId w:val="13"/>
+        </w:numPr>
+        <w:spacing w:before="100" w:beforeAutospacing="1" w:after="100" w:afterAutospacing="1" w:line="240" w:lineRule="auto"/>
+        <w:rPr>
+          <w:rFonts w:ascii="Times New Roman" w:eastAsia="Times New Roman" w:hAnsi="Times New Roman" w:cs="Times New Roman"/>
+          <w:color w:val="000000"/>
+          <w:sz w:val="27"/>
+          <w:szCs w:val="27"/>
+          <w:lang w:eastAsia="pt-BR"/>
+        </w:rPr>
+      </w:pPr>
+      <w:proofErr w:type="spellStart"/>
+      <w:r>
+        <w:rPr>
+          <w:rFonts w:ascii="Times New Roman" w:eastAsia="Times New Roman" w:hAnsi="Times New Roman" w:cs="Times New Roman"/>
+          <w:color w:val="000000"/>
+          <w:sz w:val="27"/>
+          <w:szCs w:val="27"/>
+          <w:lang w:eastAsia="pt-BR"/>
+        </w:rPr>
+        <w:t>git</w:t>
+      </w:r>
+      <w:proofErr w:type="spellEnd"/>
+      <w:r>
+        <w:rPr>
+          <w:rFonts w:ascii="Times New Roman" w:eastAsia="Times New Roman" w:hAnsi="Times New Roman" w:cs="Times New Roman"/>
+          <w:color w:val="000000"/>
+          <w:sz w:val="27"/>
+          <w:szCs w:val="27"/>
+          <w:lang w:eastAsia="pt-BR"/>
+        </w:rPr>
+        <w:t xml:space="preserve"> </w:t>
+      </w:r>
+      <w:proofErr w:type="spellStart"/>
+      <w:proofErr w:type="gramStart"/>
+      <w:r>
+        <w:rPr>
+          <w:rFonts w:ascii="Times New Roman" w:eastAsia="Times New Roman" w:hAnsi="Times New Roman" w:cs="Times New Roman"/>
+          <w:color w:val="000000"/>
+          <w:sz w:val="27"/>
+          <w:szCs w:val="27"/>
+          <w:lang w:eastAsia="pt-BR"/>
+        </w:rPr>
+        <w:t>restore</w:t>
+      </w:r>
+      <w:proofErr w:type="spellEnd"/>
+      <w:r>
+        <w:rPr>
+          <w:rFonts w:ascii="Times New Roman" w:eastAsia="Times New Roman" w:hAnsi="Times New Roman" w:cs="Times New Roman"/>
+          <w:color w:val="000000"/>
+          <w:sz w:val="27"/>
+          <w:szCs w:val="27"/>
+          <w:lang w:eastAsia="pt-BR"/>
+        </w:rPr>
+        <w:t xml:space="preserve"> .</w:t>
+      </w:r>
+      <w:proofErr w:type="gramEnd"/>
+    </w:p>
+    <w:p>
+      <w:pPr>
+        <w:numPr>
+          <w:ilvl w:val="0"/>
+          <w:numId w:val="13"/>
+        </w:numPr>
+        <w:spacing w:before="100" w:beforeAutospacing="1" w:after="100" w:afterAutospacing="1" w:line="240" w:lineRule="auto"/>
+        <w:rPr>
+          <w:rFonts w:ascii="Times New Roman" w:eastAsia="Times New Roman" w:hAnsi="Times New Roman" w:cs="Times New Roman"/>
+          <w:color w:val="000000"/>
+          <w:sz w:val="27"/>
+          <w:szCs w:val="27"/>
+          <w:lang w:eastAsia="pt-BR"/>
+        </w:rPr>
+      </w:pPr>
+      <w:proofErr w:type="spellStart"/>
+      <w:r>
+        <w:rPr>
+          <w:rFonts w:ascii="Times New Roman" w:eastAsia="Times New Roman" w:hAnsi="Times New Roman" w:cs="Times New Roman"/>
+          <w:color w:val="000000"/>
+          <w:sz w:val="27"/>
+          <w:szCs w:val="27"/>
+          <w:lang w:eastAsia="pt-BR"/>
+        </w:rPr>
+        <w:t>git</w:t>
+      </w:r>
+      <w:proofErr w:type="spellEnd"/>
+      <w:r>
+        <w:rPr>
+          <w:rFonts w:ascii="Times New Roman" w:eastAsia="Times New Roman" w:hAnsi="Times New Roman" w:cs="Times New Roman"/>
+          <w:color w:val="000000"/>
+          <w:sz w:val="27"/>
+          <w:szCs w:val="27"/>
+          <w:lang w:eastAsia="pt-BR"/>
+        </w:rPr>
+        <w:t xml:space="preserve"> </w:t>
+      </w:r>
+      <w:proofErr w:type="spellStart"/>
+      <w:r>
+        <w:rPr>
+          <w:rFonts w:ascii="Times New Roman" w:eastAsia="Times New Roman" w:hAnsi="Times New Roman" w:cs="Times New Roman"/>
+          <w:color w:val="000000"/>
+          <w:sz w:val="27"/>
+          <w:szCs w:val="27"/>
+          <w:lang w:eastAsia="pt-BR"/>
+        </w:rPr>
+        <w:t>restore</w:t>
+      </w:r>
+      <w:proofErr w:type="spellEnd"/>
+      <w:r>
+        <w:rPr>
+          <w:rFonts w:ascii="Times New Roman" w:eastAsia="Times New Roman" w:hAnsi="Times New Roman" w:cs="Times New Roman"/>
+          <w:color w:val="000000"/>
+          <w:sz w:val="27"/>
+          <w:szCs w:val="27"/>
+          <w:lang w:eastAsia="pt-BR"/>
+        </w:rPr>
+        <w:t xml:space="preserve"> --</w:t>
+      </w:r>
+      <w:proofErr w:type="spellStart"/>
+      <w:proofErr w:type="gramStart"/>
+      <w:r>
+        <w:rPr>
+          <w:rFonts w:ascii="Times New Roman" w:eastAsia="Times New Roman" w:hAnsi="Times New Roman" w:cs="Times New Roman"/>
+          <w:color w:val="000000"/>
+          <w:sz w:val="27"/>
+          <w:szCs w:val="27"/>
+          <w:lang w:eastAsia="pt-BR"/>
+        </w:rPr>
+        <w:t>staged</w:t>
+      </w:r>
+      <w:proofErr w:type="spellEnd"/>
+      <w:r>
+        <w:rPr>
+          <w:rFonts w:ascii="Times New Roman" w:eastAsia="Times New Roman" w:hAnsi="Times New Roman" w:cs="Times New Roman"/>
+          <w:color w:val="000000"/>
+          <w:sz w:val="27"/>
+          <w:szCs w:val="27"/>
+          <w:lang w:eastAsia="pt-BR"/>
+        </w:rPr>
+        <w:t xml:space="preserve"> .</w:t>
+      </w:r>
+      <w:proofErr w:type="gramEnd"/>
+    </w:p>
+    <w:p>
+      <w:pPr>
+        <w:numPr>
+          <w:ilvl w:val="0"/>
+          <w:numId w:val="13"/>
+        </w:numPr>
+        <w:spacing w:before="100" w:beforeAutospacing="1" w:after="100" w:afterAutospacing="1" w:line="240" w:lineRule="auto"/>
+        <w:rPr>
+          <w:rFonts w:ascii="Times New Roman" w:eastAsia="Times New Roman" w:hAnsi="Times New Roman" w:cs="Times New Roman"/>
+          <w:color w:val="000000"/>
+          <w:sz w:val="27"/>
+          <w:szCs w:val="27"/>
+          <w:lang w:eastAsia="pt-BR"/>
+        </w:rPr>
+      </w:pPr>
+      <w:proofErr w:type="spellStart"/>
+      <w:r>
+        <w:rPr>
+          <w:rFonts w:ascii="Times New Roman" w:eastAsia="Times New Roman" w:hAnsi="Times New Roman" w:cs="Times New Roman"/>
+          <w:color w:val="000000"/>
+          <w:sz w:val="27"/>
+          <w:szCs w:val="27"/>
+          <w:lang w:eastAsia="pt-BR"/>
+        </w:rPr>
+        <w:t>git</w:t>
+      </w:r>
+      <w:proofErr w:type="spellEnd"/>
+      <w:r>
+        <w:rPr>
+          <w:rFonts w:ascii="Times New Roman" w:eastAsia="Times New Roman" w:hAnsi="Times New Roman" w:cs="Times New Roman"/>
+          <w:color w:val="000000"/>
+          <w:sz w:val="27"/>
+          <w:szCs w:val="27"/>
+          <w:lang w:eastAsia="pt-BR"/>
+        </w:rPr>
+        <w:t xml:space="preserve"> reset --soft HEAD~1</w:t>
+      </w:r>
+    </w:p>
+    <w:p>
+      <w:pPr>
+        <w:numPr>
+          <w:ilvl w:val="0"/>
+          <w:numId w:val="13"/>
+        </w:numPr>
+        <w:spacing w:before="100" w:beforeAutospacing="1" w:after="100" w:afterAutospacing="1" w:line="240" w:lineRule="auto"/>
+        <w:rPr>
+          <w:rFonts w:ascii="Times New Roman" w:eastAsia="Times New Roman" w:hAnsi="Times New Roman" w:cs="Times New Roman"/>
+          <w:color w:val="000000"/>
+          <w:sz w:val="27"/>
+          <w:szCs w:val="27"/>
+          <w:lang w:eastAsia="pt-BR"/>
+        </w:rPr>
+      </w:pPr>
+      <w:proofErr w:type="spellStart"/>
+      <w:r>
+        <w:rPr>
+          <w:rFonts w:ascii="Times New Roman" w:eastAsia="Times New Roman" w:hAnsi="Times New Roman" w:cs="Times New Roman"/>
+          <w:color w:val="000000"/>
+          <w:sz w:val="27"/>
+          <w:szCs w:val="27"/>
+          <w:lang w:eastAsia="pt-BR"/>
+        </w:rPr>
+        <w:t>git</w:t>
+      </w:r>
+      <w:proofErr w:type="spellEnd"/>
+      <w:r>
+        <w:rPr>
+          <w:rFonts w:ascii="Times New Roman" w:eastAsia="Times New Roman" w:hAnsi="Times New Roman" w:cs="Times New Roman"/>
+          <w:color w:val="000000"/>
+          <w:sz w:val="27"/>
+          <w:szCs w:val="27"/>
+          <w:lang w:eastAsia="pt-BR"/>
+        </w:rPr>
+        <w:t xml:space="preserve"> </w:t>
+      </w:r>
+      <w:proofErr w:type="spellStart"/>
+      <w:r>
+        <w:rPr>
+          <w:rFonts w:ascii="Times New Roman" w:eastAsia="Times New Roman" w:hAnsi="Times New Roman" w:cs="Times New Roman"/>
+          <w:color w:val="000000"/>
+          <w:sz w:val="27"/>
+          <w:szCs w:val="27"/>
+          <w:lang w:eastAsia="pt-BR"/>
+        </w:rPr>
+        <w:t>branch</w:t>
+      </w:r>
+      <w:proofErr w:type="spellEnd"/>
+      <w:r>
+        <w:rPr>
+          <w:rFonts w:ascii="Times New Roman" w:eastAsia="Times New Roman" w:hAnsi="Times New Roman" w:cs="Times New Roman"/>
+          <w:color w:val="000000"/>
+          <w:sz w:val="27"/>
+          <w:szCs w:val="27"/>
+          <w:lang w:eastAsia="pt-BR"/>
+        </w:rPr>
+        <w:t xml:space="preserve"> -M </w:t>
+      </w:r>
+      <w:proofErr w:type="spellStart"/>
+      <w:r>
+        <w:rPr>
+          <w:rFonts w:ascii="Times New Roman" w:eastAsia="Times New Roman" w:hAnsi="Times New Roman" w:cs="Times New Roman"/>
+          <w:color w:val="000000"/>
+          <w:sz w:val="27"/>
+          <w:szCs w:val="27"/>
+          <w:lang w:eastAsia="pt-BR"/>
+        </w:rPr>
+        <w:t>main</w:t>
+      </w:r>
+      <w:proofErr w:type="spellEnd"/>
+    </w:p>
+    <w:p>
+      <w:pPr>
+        <w:numPr>
+          <w:ilvl w:val="0"/>
+          <w:numId w:val="13"/>
+        </w:numPr>
+        <w:spacing w:before="100" w:beforeAutospacing="1" w:after="100" w:afterAutospacing="1" w:line="240" w:lineRule="auto"/>
+        <w:rPr>
+          <w:rFonts w:ascii="Times New Roman" w:eastAsia="Times New Roman" w:hAnsi="Times New Roman" w:cs="Times New Roman"/>
+          <w:color w:val="000000"/>
+          <w:sz w:val="27"/>
+          <w:szCs w:val="27"/>
+          <w:lang w:eastAsia="pt-BR"/>
+        </w:rPr>
+      </w:pPr>
+      <w:proofErr w:type="spellStart"/>
+      <w:r>
+        <w:rPr>
+          <w:rFonts w:ascii="Times New Roman" w:eastAsia="Times New Roman" w:hAnsi="Times New Roman" w:cs="Times New Roman"/>
+          <w:color w:val="000000"/>
+          <w:sz w:val="27"/>
+          <w:szCs w:val="27"/>
+          <w:lang w:eastAsia="pt-BR"/>
+        </w:rPr>
+        <w:t>git</w:t>
+      </w:r>
+      <w:proofErr w:type="spellEnd"/>
+      <w:r>
+        <w:rPr>
+          <w:rFonts w:ascii="Times New Roman" w:eastAsia="Times New Roman" w:hAnsi="Times New Roman" w:cs="Times New Roman"/>
+          <w:color w:val="000000"/>
+          <w:sz w:val="27"/>
+          <w:szCs w:val="27"/>
+          <w:lang w:eastAsia="pt-BR"/>
+        </w:rPr>
+        <w:t xml:space="preserve"> </w:t>
+      </w:r>
+      <w:proofErr w:type="spellStart"/>
+      <w:r>
+        <w:rPr>
+          <w:rFonts w:ascii="Times New Roman" w:eastAsia="Times New Roman" w:hAnsi="Times New Roman" w:cs="Times New Roman"/>
+          <w:color w:val="000000"/>
+          <w:sz w:val="27"/>
+          <w:szCs w:val="27"/>
+          <w:lang w:eastAsia="pt-BR"/>
+        </w:rPr>
+        <w:t>remote</w:t>
+      </w:r>
+      <w:proofErr w:type="spellEnd"/>
+      <w:r>
+        <w:rPr>
+          <w:rFonts w:ascii="Times New Roman" w:eastAsia="Times New Roman" w:hAnsi="Times New Roman" w:cs="Times New Roman"/>
+          <w:color w:val="000000"/>
+          <w:sz w:val="27"/>
+          <w:szCs w:val="27"/>
+          <w:lang w:eastAsia="pt-BR"/>
+        </w:rPr>
+        <w:t xml:space="preserve"> --v</w:t>
+      </w:r>
+    </w:p>
+    <w:p>
+      <w:pPr>
+        <w:numPr>
+          <w:ilvl w:val="0"/>
+          <w:numId w:val="13"/>
+        </w:numPr>
+        <w:spacing w:before="100" w:beforeAutospacing="1" w:after="100" w:afterAutospacing="1" w:line="240" w:lineRule="auto"/>
+        <w:rPr>
+          <w:rFonts w:ascii="Times New Roman" w:eastAsia="Times New Roman" w:hAnsi="Times New Roman" w:cs="Times New Roman"/>
+          <w:color w:val="000000"/>
+          <w:sz w:val="27"/>
+          <w:szCs w:val="27"/>
+          <w:lang w:eastAsia="pt-BR"/>
+        </w:rPr>
+      </w:pPr>
+      <w:proofErr w:type="spellStart"/>
+      <w:r>
+        <w:rPr>
+          <w:rFonts w:ascii="Times New Roman" w:eastAsia="Times New Roman" w:hAnsi="Times New Roman" w:cs="Times New Roman"/>
+          <w:color w:val="000000"/>
+          <w:sz w:val="27"/>
+          <w:szCs w:val="27"/>
+          <w:lang w:eastAsia="pt-BR"/>
+        </w:rPr>
+        <w:t>git</w:t>
+      </w:r>
+      <w:proofErr w:type="spellEnd"/>
+      <w:r>
+        <w:rPr>
+          <w:rFonts w:ascii="Times New Roman" w:eastAsia="Times New Roman" w:hAnsi="Times New Roman" w:cs="Times New Roman"/>
+          <w:color w:val="000000"/>
+          <w:sz w:val="27"/>
+          <w:szCs w:val="27"/>
+          <w:lang w:eastAsia="pt-BR"/>
+        </w:rPr>
+        <w:t xml:space="preserve"> </w:t>
+      </w:r>
+      <w:proofErr w:type="spellStart"/>
+      <w:r>
+        <w:rPr>
+          <w:rFonts w:ascii="Times New Roman" w:eastAsia="Times New Roman" w:hAnsi="Times New Roman" w:cs="Times New Roman"/>
+          <w:color w:val="000000"/>
+          <w:sz w:val="27"/>
+          <w:szCs w:val="27"/>
+          <w:lang w:eastAsia="pt-BR"/>
+        </w:rPr>
+        <w:t>push</w:t>
+      </w:r>
+      <w:proofErr w:type="spellEnd"/>
+      <w:r>
+        <w:rPr>
+          <w:rFonts w:ascii="Times New Roman" w:eastAsia="Times New Roman" w:hAnsi="Times New Roman" w:cs="Times New Roman"/>
+          <w:color w:val="000000"/>
+          <w:sz w:val="27"/>
+          <w:szCs w:val="27"/>
+          <w:lang w:eastAsia="pt-BR"/>
+        </w:rPr>
+        <w:t xml:space="preserve"> -u </w:t>
+      </w:r>
+      <w:proofErr w:type="spellStart"/>
+      <w:r>
+        <w:rPr>
+          <w:rFonts w:ascii="Times New Roman" w:eastAsia="Times New Roman" w:hAnsi="Times New Roman" w:cs="Times New Roman"/>
+          <w:color w:val="000000"/>
+          <w:sz w:val="27"/>
+          <w:szCs w:val="27"/>
+          <w:lang w:eastAsia="pt-BR"/>
+        </w:rPr>
+        <w:t>origin</w:t>
+      </w:r>
+      <w:proofErr w:type="spellEnd"/>
+      <w:r>
+        <w:rPr>
+          <w:rFonts w:ascii="Times New Roman" w:eastAsia="Times New Roman" w:hAnsi="Times New Roman" w:cs="Times New Roman"/>
+          <w:color w:val="000000"/>
+          <w:sz w:val="27"/>
+          <w:szCs w:val="27"/>
+          <w:lang w:eastAsia="pt-BR"/>
+        </w:rPr>
+        <w:t xml:space="preserve"> </w:t>
+      </w:r>
+      <w:proofErr w:type="spellStart"/>
+      <w:r>
+        <w:rPr>
+          <w:rFonts w:ascii="Times New Roman" w:eastAsia="Times New Roman" w:hAnsi="Times New Roman" w:cs="Times New Roman"/>
+          <w:color w:val="000000"/>
+          <w:sz w:val="27"/>
+          <w:szCs w:val="27"/>
+          <w:lang w:eastAsia="pt-BR"/>
+        </w:rPr>
+        <w:t>main</w:t>
+      </w:r>
+      <w:proofErr w:type="spellEnd"/>
+    </w:p>
+    <w:p>
+      <w:pPr>
+        <w:numPr>
+          <w:ilvl w:val="0"/>
+          <w:numId w:val="13"/>
+        </w:numPr>
+        <w:spacing w:before="100" w:beforeAutospacing="1" w:after="100" w:afterAutospacing="1" w:line="240" w:lineRule="auto"/>
+        <w:rPr>
+          <w:rFonts w:ascii="Times New Roman" w:eastAsia="Times New Roman" w:hAnsi="Times New Roman" w:cs="Times New Roman"/>
+          <w:color w:val="000000"/>
+          <w:sz w:val="27"/>
+          <w:szCs w:val="27"/>
+          <w:lang w:eastAsia="pt-BR"/>
+        </w:rPr>
+      </w:pPr>
+      <w:proofErr w:type="spellStart"/>
+      <w:r>
+        <w:rPr>
+          <w:rFonts w:ascii="Times New Roman" w:eastAsia="Times New Roman" w:hAnsi="Times New Roman" w:cs="Times New Roman"/>
+          <w:color w:val="000000"/>
+          <w:sz w:val="27"/>
+          <w:szCs w:val="27"/>
+          <w:lang w:eastAsia="pt-BR"/>
+        </w:rPr>
+        <w:t>git</w:t>
+      </w:r>
+      <w:proofErr w:type="spellEnd"/>
+      <w:r>
+        <w:rPr>
+          <w:rFonts w:ascii="Times New Roman" w:eastAsia="Times New Roman" w:hAnsi="Times New Roman" w:cs="Times New Roman"/>
+          <w:color w:val="000000"/>
+          <w:sz w:val="27"/>
+          <w:szCs w:val="27"/>
+          <w:lang w:eastAsia="pt-BR"/>
+        </w:rPr>
+        <w:t xml:space="preserve"> </w:t>
+      </w:r>
+      <w:proofErr w:type="spellStart"/>
+      <w:r>
+        <w:rPr>
+          <w:rFonts w:ascii="Times New Roman" w:eastAsia="Times New Roman" w:hAnsi="Times New Roman" w:cs="Times New Roman"/>
+          <w:color w:val="000000"/>
+          <w:sz w:val="27"/>
+          <w:szCs w:val="27"/>
+          <w:lang w:eastAsia="pt-BR"/>
+        </w:rPr>
+        <w:t>push</w:t>
+      </w:r>
+      <w:proofErr w:type="spellEnd"/>
+    </w:p>
+    <w:p>
+      <w:pPr>
+        <w:numPr>
+          <w:ilvl w:val="0"/>
+          <w:numId w:val="13"/>
+        </w:numPr>
+        <w:spacing w:before="100" w:beforeAutospacing="1" w:after="100" w:afterAutospacing="1" w:line="240" w:lineRule="auto"/>
+        <w:rPr>
+          <w:rFonts w:ascii="Times New Roman" w:eastAsia="Times New Roman" w:hAnsi="Times New Roman" w:cs="Times New Roman"/>
+          <w:color w:val="000000"/>
+          <w:sz w:val="27"/>
+          <w:szCs w:val="27"/>
+          <w:lang w:eastAsia="pt-BR"/>
+        </w:rPr>
+      </w:pPr>
+      <w:proofErr w:type="spellStart"/>
+      <w:r>
+        <w:rPr>
+          <w:rFonts w:ascii="Times New Roman" w:eastAsia="Times New Roman" w:hAnsi="Times New Roman" w:cs="Times New Roman"/>
+          <w:color w:val="000000"/>
+          <w:sz w:val="27"/>
+          <w:szCs w:val="27"/>
+          <w:lang w:eastAsia="pt-BR"/>
+        </w:rPr>
+        <w:t>git</w:t>
+      </w:r>
+      <w:proofErr w:type="spellEnd"/>
+      <w:r>
+        <w:rPr>
+          <w:rFonts w:ascii="Times New Roman" w:eastAsia="Times New Roman" w:hAnsi="Times New Roman" w:cs="Times New Roman"/>
+          <w:color w:val="000000"/>
+          <w:sz w:val="27"/>
+          <w:szCs w:val="27"/>
+          <w:lang w:eastAsia="pt-BR"/>
+        </w:rPr>
+        <w:t xml:space="preserve"> </w:t>
+      </w:r>
+      <w:proofErr w:type="spellStart"/>
+      <w:r>
+        <w:rPr>
+          <w:rFonts w:ascii="Times New Roman" w:eastAsia="Times New Roman" w:hAnsi="Times New Roman" w:cs="Times New Roman"/>
+          <w:color w:val="000000"/>
+          <w:sz w:val="27"/>
+          <w:szCs w:val="27"/>
+          <w:lang w:eastAsia="pt-BR"/>
+        </w:rPr>
+        <w:t>rm</w:t>
+      </w:r>
+      <w:proofErr w:type="spellEnd"/>
+      <w:r>
+        <w:rPr>
+          <w:rFonts w:ascii="Times New Roman" w:eastAsia="Times New Roman" w:hAnsi="Times New Roman" w:cs="Times New Roman"/>
+          <w:color w:val="000000"/>
+          <w:sz w:val="27"/>
+          <w:szCs w:val="27"/>
+          <w:lang w:eastAsia="pt-BR"/>
+        </w:rPr>
+        <w:t xml:space="preserve"> -r --</w:t>
+      </w:r>
+      <w:proofErr w:type="spellStart"/>
+      <w:proofErr w:type="gramStart"/>
+      <w:r>
+        <w:rPr>
+          <w:rFonts w:ascii="Times New Roman" w:eastAsia="Times New Roman" w:hAnsi="Times New Roman" w:cs="Times New Roman"/>
+          <w:color w:val="000000"/>
+          <w:sz w:val="27"/>
+          <w:szCs w:val="27"/>
+          <w:lang w:eastAsia="pt-BR"/>
+        </w:rPr>
+        <w:t>cached</w:t>
+      </w:r>
+      <w:proofErr w:type="spellEnd"/>
+      <w:r>
+        <w:rPr>
+          <w:rFonts w:ascii="Times New Roman" w:eastAsia="Times New Roman" w:hAnsi="Times New Roman" w:cs="Times New Roman"/>
+          <w:color w:val="000000"/>
+          <w:sz w:val="27"/>
+          <w:szCs w:val="27"/>
+          <w:lang w:eastAsia="pt-BR"/>
+        </w:rPr>
+        <w:t xml:space="preserve"> .</w:t>
+      </w:r>
+      <w:proofErr w:type="gramEnd"/>
+    </w:p>
+    <w:p>
+      <w:pPr>
+        <w:numPr>
+          <w:ilvl w:val="0"/>
+          <w:numId w:val="13"/>
+        </w:numPr>
+        <w:spacing w:before="100" w:beforeAutospacing="1" w:after="100" w:afterAutospacing="1" w:line="240" w:lineRule="auto"/>
+        <w:rPr>
+          <w:rFonts w:ascii="Times New Roman" w:eastAsia="Times New Roman" w:hAnsi="Times New Roman" w:cs="Times New Roman"/>
+          <w:color w:val="000000"/>
+          <w:sz w:val="27"/>
+          <w:szCs w:val="27"/>
+          <w:lang w:eastAsia="pt-BR"/>
+        </w:rPr>
+      </w:pPr>
+      <w:proofErr w:type="spellStart"/>
+      <w:r>
+        <w:rPr>
+          <w:rFonts w:ascii="Times New Roman" w:eastAsia="Times New Roman" w:hAnsi="Times New Roman" w:cs="Times New Roman"/>
+          <w:color w:val="000000"/>
+          <w:sz w:val="27"/>
+          <w:szCs w:val="27"/>
+          <w:lang w:eastAsia="pt-BR"/>
+        </w:rPr>
+        <w:t>git</w:t>
+      </w:r>
+      <w:proofErr w:type="spellEnd"/>
+      <w:r>
+        <w:rPr>
+          <w:rFonts w:ascii="Times New Roman" w:eastAsia="Times New Roman" w:hAnsi="Times New Roman" w:cs="Times New Roman"/>
+          <w:color w:val="000000"/>
+          <w:sz w:val="27"/>
+          <w:szCs w:val="27"/>
+          <w:lang w:eastAsia="pt-BR"/>
+        </w:rPr>
+        <w:t xml:space="preserve"> clone</w:t>
+      </w:r>
+    </w:p>
+    <w:p>
+      <w:pPr>
         <w:spacing w:before="100" w:beforeAutospacing="1" w:after="100" w:afterAutospacing="1" w:line="240" w:lineRule="auto"/>
         <w:ind w:right="141"/>
         <w:jc w:val="center"/>
@@ -47,7 +2137,12 @@
           <w:lang w:eastAsia="pt-BR"/>
         </w:rPr>
       </w:pPr>
-      <w:r>
+    </w:p>
+    <w:p>
+      <w:pPr>
+        <w:spacing w:before="100" w:beforeAutospacing="1" w:after="100" w:afterAutospacing="1" w:line="240" w:lineRule="auto"/>
+        <w:ind w:right="141"/>
+        <w:jc w:val="center"/>
         <w:rPr>
           <w:rFonts w:ascii="Times New Roman" w:eastAsia="Times New Roman" w:hAnsi="Times New Roman" w:cs="Times New Roman"/>
           <w:b/>
@@ -56,12 +2151,10 @@
           <w:szCs w:val="40"/>
           <w:lang w:eastAsia="pt-BR"/>
         </w:rPr>
-        <w:t>Configurando SSH</w:t>
-      </w:r>
-    </w:p>
-    <w:p>
-      <w:pPr>
-        <w:pStyle w:val="PargrafodaLista"/>
+      </w:pPr>
+    </w:p>
+    <w:p>
+      <w:pPr>
         <w:spacing w:before="100" w:beforeAutospacing="1" w:after="100" w:afterAutospacing="1" w:line="240" w:lineRule="auto"/>
         <w:ind w:right="141"/>
         <w:jc w:val="center"/>
@@ -77,7 +2170,77 @@
     </w:p>
     <w:p>
       <w:pPr>
-        <w:pStyle w:val="PargrafodaLista"/>
+        <w:spacing w:before="100" w:beforeAutospacing="1" w:after="100" w:afterAutospacing="1" w:line="240" w:lineRule="auto"/>
+        <w:ind w:right="141"/>
+        <w:jc w:val="center"/>
+        <w:rPr>
+          <w:rFonts w:ascii="Times New Roman" w:eastAsia="Times New Roman" w:hAnsi="Times New Roman" w:cs="Times New Roman"/>
+          <w:b/>
+          <w:bCs/>
+          <w:sz w:val="40"/>
+          <w:szCs w:val="40"/>
+          <w:lang w:eastAsia="pt-BR"/>
+        </w:rPr>
+      </w:pPr>
+    </w:p>
+    <w:p>
+      <w:pPr>
+        <w:spacing w:before="100" w:beforeAutospacing="1" w:after="100" w:afterAutospacing="1" w:line="240" w:lineRule="auto"/>
+        <w:ind w:right="141"/>
+        <w:jc w:val="center"/>
+        <w:rPr>
+          <w:rFonts w:ascii="Times New Roman" w:eastAsia="Times New Roman" w:hAnsi="Times New Roman" w:cs="Times New Roman"/>
+          <w:b/>
+          <w:bCs/>
+          <w:sz w:val="40"/>
+          <w:szCs w:val="40"/>
+          <w:lang w:eastAsia="pt-BR"/>
+        </w:rPr>
+      </w:pPr>
+    </w:p>
+    <w:p>
+      <w:pPr>
+        <w:spacing w:before="100" w:beforeAutospacing="1" w:after="100" w:afterAutospacing="1" w:line="240" w:lineRule="auto"/>
+        <w:ind w:right="141"/>
+        <w:jc w:val="center"/>
+        <w:rPr>
+          <w:rFonts w:ascii="Times New Roman" w:eastAsia="Times New Roman" w:hAnsi="Times New Roman" w:cs="Times New Roman"/>
+          <w:b/>
+          <w:bCs/>
+          <w:sz w:val="40"/>
+          <w:szCs w:val="40"/>
+          <w:lang w:eastAsia="pt-BR"/>
+        </w:rPr>
+      </w:pPr>
+    </w:p>
+    <w:p>
+      <w:pPr>
+        <w:spacing w:before="100" w:beforeAutospacing="1" w:after="100" w:afterAutospacing="1" w:line="240" w:lineRule="auto"/>
+        <w:ind w:right="141"/>
+        <w:jc w:val="center"/>
+        <w:rPr>
+          <w:rFonts w:ascii="Times New Roman" w:eastAsia="Times New Roman" w:hAnsi="Times New Roman" w:cs="Times New Roman"/>
+          <w:b/>
+          <w:bCs/>
+          <w:sz w:val="40"/>
+          <w:szCs w:val="40"/>
+          <w:lang w:eastAsia="pt-BR"/>
+        </w:rPr>
+      </w:pPr>
+      <w:r>
+        <w:rPr>
+          <w:rFonts w:ascii="Times New Roman" w:eastAsia="Times New Roman" w:hAnsi="Times New Roman" w:cs="Times New Roman"/>
+          <w:b/>
+          <w:bCs/>
+          <w:sz w:val="40"/>
+          <w:szCs w:val="40"/>
+          <w:lang w:eastAsia="pt-BR"/>
+        </w:rPr>
+        <w:t>Configurando SSH</w:t>
+      </w:r>
+    </w:p>
+    <w:p>
+      <w:pPr>
         <w:spacing w:before="100" w:beforeAutospacing="1" w:after="100" w:afterAutospacing="1" w:line="240" w:lineRule="auto"/>
         <w:ind w:right="141"/>
         <w:rPr>
@@ -1101,7 +3264,7 @@
         </w:rPr>
         <w:t>(Opcional) Digite uma senha secreta segura no prompt. Para obter mais informações, consulte (</w:t>
       </w:r>
-      <w:hyperlink r:id="rId7" w:history="1">
+      <w:hyperlink r:id="rId10" w:history="1">
         <w:r>
           <w:rPr>
             <w:rStyle w:val="Hyperlink"/>
@@ -1668,9 +3831,9 @@
     </w:p>
     <w:p>
       <w:pPr>
-        <w:pStyle w:val="PargrafodaLista"/>
         <w:spacing w:before="100" w:beforeAutospacing="1" w:after="100" w:afterAutospacing="1" w:line="240" w:lineRule="auto"/>
         <w:ind w:right="141"/>
+        <w:jc w:val="center"/>
         <w:rPr>
           <w:rFonts w:ascii="Times New Roman" w:eastAsia="Times New Roman" w:hAnsi="Times New Roman" w:cs="Times New Roman"/>
           <w:b/>
@@ -1680,40 +3843,26 @@
           <w:lang w:eastAsia="pt-BR"/>
         </w:rPr>
       </w:pPr>
-    </w:p>
-    <w:p>
-      <w:pPr>
-        <w:pStyle w:val="PargrafodaLista"/>
-        <w:spacing w:before="100" w:beforeAutospacing="1" w:after="100" w:afterAutospacing="1" w:line="240" w:lineRule="auto"/>
-        <w:ind w:right="141"/>
+      <w:r>
         <w:rPr>
           <w:rFonts w:ascii="Times New Roman" w:eastAsia="Times New Roman" w:hAnsi="Times New Roman" w:cs="Times New Roman"/>
           <w:b/>
           <w:bCs/>
-          <w:sz w:val="36"/>
-          <w:szCs w:val="36"/>
-          <w:lang w:eastAsia="pt-BR"/>
-        </w:rPr>
-      </w:pPr>
+          <w:sz w:val="40"/>
+          <w:szCs w:val="40"/>
+          <w:lang w:eastAsia="pt-BR"/>
+        </w:rPr>
+        <w:lastRenderedPageBreak/>
+        <w:t xml:space="preserve">Importando para o </w:t>
+      </w:r>
+      <w:proofErr w:type="spellStart"/>
       <w:r>
         <w:rPr>
           <w:rFonts w:ascii="Times New Roman" w:eastAsia="Times New Roman" w:hAnsi="Times New Roman" w:cs="Times New Roman"/>
           <w:b/>
           <w:bCs/>
-          <w:sz w:val="36"/>
-          <w:szCs w:val="36"/>
-          <w:lang w:eastAsia="pt-BR"/>
-        </w:rPr>
-        <w:t xml:space="preserve">Importando para o </w:t>
-      </w:r>
-      <w:proofErr w:type="spellStart"/>
-      <w:r>
-        <w:rPr>
-          <w:rFonts w:ascii="Times New Roman" w:eastAsia="Times New Roman" w:hAnsi="Times New Roman" w:cs="Times New Roman"/>
-          <w:b/>
-          <w:bCs/>
-          <w:sz w:val="36"/>
-          <w:szCs w:val="36"/>
+          <w:sz w:val="40"/>
+          <w:szCs w:val="40"/>
           <w:lang w:eastAsia="pt-BR"/>
         </w:rPr>
         <w:t>Github</w:t>
@@ -1738,7 +3887,7 @@
         <w:pStyle w:val="PargrafodaLista"/>
         <w:numPr>
           <w:ilvl w:val="0"/>
-          <w:numId w:val="4"/>
+          <w:numId w:val="14"/>
         </w:numPr>
         <w:spacing w:before="100" w:beforeAutospacing="1" w:after="100" w:afterAutospacing="1" w:line="240" w:lineRule="auto"/>
         <w:ind w:right="141"/>
@@ -1823,7 +3972,7 @@
         <w:pStyle w:val="PargrafodaLista"/>
         <w:numPr>
           <w:ilvl w:val="0"/>
-          <w:numId w:val="4"/>
+          <w:numId w:val="14"/>
         </w:numPr>
         <w:spacing w:before="100" w:beforeAutospacing="1" w:after="100" w:afterAutospacing="1" w:line="240" w:lineRule="auto"/>
         <w:ind w:right="141"/>
@@ -1959,7 +4108,7 @@
         <w:pStyle w:val="PargrafodaLista"/>
         <w:numPr>
           <w:ilvl w:val="0"/>
-          <w:numId w:val="4"/>
+          <w:numId w:val="14"/>
         </w:numPr>
         <w:spacing w:before="100" w:beforeAutospacing="1" w:after="100" w:afterAutospacing="1" w:line="240" w:lineRule="auto"/>
         <w:ind w:right="141"/>
@@ -2029,7 +4178,7 @@
         <w:pStyle w:val="PargrafodaLista"/>
         <w:numPr>
           <w:ilvl w:val="0"/>
-          <w:numId w:val="4"/>
+          <w:numId w:val="14"/>
         </w:numPr>
         <w:spacing w:before="100" w:beforeAutospacing="1" w:after="100" w:afterAutospacing="1" w:line="240" w:lineRule="auto"/>
         <w:ind w:right="141"/>
@@ -2121,7 +4270,7 @@
         <w:pStyle w:val="PargrafodaLista"/>
         <w:numPr>
           <w:ilvl w:val="0"/>
-          <w:numId w:val="4"/>
+          <w:numId w:val="14"/>
         </w:numPr>
         <w:spacing w:before="100" w:beforeAutospacing="1" w:after="100" w:afterAutospacing="1" w:line="240" w:lineRule="auto"/>
         <w:ind w:right="141"/>
@@ -2193,7 +4342,7 @@
         <w:pStyle w:val="PargrafodaLista"/>
         <w:numPr>
           <w:ilvl w:val="0"/>
-          <w:numId w:val="4"/>
+          <w:numId w:val="14"/>
         </w:numPr>
         <w:spacing w:before="100" w:beforeAutospacing="1" w:after="100" w:afterAutospacing="1" w:line="240" w:lineRule="auto"/>
         <w:ind w:right="141"/>
@@ -2312,7 +4461,7 @@
         <w:pStyle w:val="PargrafodaLista"/>
         <w:numPr>
           <w:ilvl w:val="0"/>
-          <w:numId w:val="4"/>
+          <w:numId w:val="14"/>
         </w:numPr>
         <w:spacing w:before="100" w:beforeAutospacing="1" w:after="100" w:afterAutospacing="1" w:line="240" w:lineRule="auto"/>
         <w:ind w:right="141"/>
@@ -2353,13 +4502,108 @@
         <w:t xml:space="preserve"> clone`, utilize a opção SSH</w:t>
       </w:r>
     </w:p>
+    <w:p>
+      <w:pPr>
+        <w:pStyle w:val="PargrafodaLista"/>
+        <w:rPr>
+          <w:rFonts w:ascii="Times New Roman" w:eastAsia="Times New Roman" w:hAnsi="Times New Roman" w:cs="Times New Roman"/>
+          <w:sz w:val="24"/>
+          <w:szCs w:val="24"/>
+          <w:lang w:eastAsia="pt-BR"/>
+        </w:rPr>
+      </w:pPr>
+    </w:p>
+    <w:p>
+      <w:pPr>
+        <w:pStyle w:val="PargrafodaLista"/>
+        <w:rPr>
+          <w:rFonts w:ascii="Times New Roman" w:eastAsia="Times New Roman" w:hAnsi="Times New Roman" w:cs="Times New Roman"/>
+          <w:sz w:val="24"/>
+          <w:szCs w:val="24"/>
+          <w:lang w:eastAsia="pt-BR"/>
+        </w:rPr>
+      </w:pPr>
+    </w:p>
+    <w:p>
+      <w:pPr>
+        <w:pStyle w:val="PargrafodaLista"/>
+        <w:rPr>
+          <w:rFonts w:ascii="Times New Roman" w:eastAsia="Times New Roman" w:hAnsi="Times New Roman" w:cs="Times New Roman"/>
+          <w:sz w:val="24"/>
+          <w:szCs w:val="24"/>
+          <w:lang w:eastAsia="pt-BR"/>
+        </w:rPr>
+      </w:pPr>
+    </w:p>
+    <w:p>
+      <w:pPr>
+        <w:pStyle w:val="PargrafodaLista"/>
+        <w:spacing w:before="100" w:beforeAutospacing="1" w:after="100" w:afterAutospacing="1" w:line="240" w:lineRule="auto"/>
+        <w:ind w:left="567" w:right="141"/>
+        <w:jc w:val="center"/>
+        <w:rPr>
+          <w:rFonts w:ascii="Times New Roman" w:eastAsia="Times New Roman" w:hAnsi="Times New Roman" w:cs="Times New Roman"/>
+          <w:sz w:val="24"/>
+          <w:szCs w:val="24"/>
+          <w:lang w:eastAsia="pt-BR"/>
+        </w:rPr>
+      </w:pPr>
+      <w:r>
+        <w:rPr>
+          <w:noProof/>
+        </w:rPr>
+        <w:drawing>
+          <wp:inline distT="0" distB="0" distL="0" distR="0" wp14:anchorId="38A4F842" wp14:editId="2651B2EC">
+            <wp:extent cx="4794250" cy="3482677"/>
+            <wp:effectExtent l="0" t="0" r="6350" b="3810"/>
+            <wp:docPr id="4" name="Imagem 4" descr="Diagrama&#10;&#10;Descrição gerada automaticamente"/>
+            <wp:cNvGraphicFramePr>
+              <a:graphicFrameLocks xmlns:a="http://schemas.openxmlformats.org/drawingml/2006/main" noChangeAspect="1"/>
+            </wp:cNvGraphicFramePr>
+            <a:graphic xmlns:a="http://schemas.openxmlformats.org/drawingml/2006/main">
+              <a:graphicData uri="http://schemas.openxmlformats.org/drawingml/2006/picture">
+                <pic:pic xmlns:pic="http://schemas.openxmlformats.org/drawingml/2006/picture">
+                  <pic:nvPicPr>
+                    <pic:cNvPr id="4" name="Imagem 4" descr="Diagrama&#10;&#10;Descrição gerada automaticamente"/>
+                    <pic:cNvPicPr>
+                      <a:picLocks noChangeAspect="1" noChangeArrowheads="1"/>
+                    </pic:cNvPicPr>
+                  </pic:nvPicPr>
+                  <pic:blipFill>
+                    <a:blip r:embed="rId11" cstate="print">
+                      <a:extLst>
+                        <a:ext uri="{28A0092B-C50C-407E-A947-70E740481C1C}">
+                          <a14:useLocalDpi xmlns:a14="http://schemas.microsoft.com/office/drawing/2010/main" val="0"/>
+                        </a:ext>
+                      </a:extLst>
+                    </a:blip>
+                    <a:srcRect/>
+                    <a:stretch>
+                      <a:fillRect/>
+                    </a:stretch>
+                  </pic:blipFill>
+                  <pic:spPr bwMode="auto">
+                    <a:xfrm>
+                      <a:off x="0" y="0"/>
+                      <a:ext cx="4821193" cy="3502249"/>
+                    </a:xfrm>
+                    <a:prstGeom prst="rect">
+                      <a:avLst/>
+                    </a:prstGeom>
+                    <a:noFill/>
+                    <a:ln>
+                      <a:noFill/>
+                    </a:ln>
+                  </pic:spPr>
+                </pic:pic>
+              </a:graphicData>
+            </a:graphic>
+          </wp:inline>
+        </w:drawing>
+      </w:r>
+    </w:p>
     <w:sectPr>
-      <w:headerReference w:type="even" r:id="rId8"/>
-      <w:headerReference w:type="default" r:id="rId9"/>
-      <w:footerReference w:type="even" r:id="rId10"/>
-      <w:footerReference w:type="default" r:id="rId11"/>
-      <w:headerReference w:type="first" r:id="rId12"/>
-      <w:footerReference w:type="first" r:id="rId13"/>
+      <w:headerReference w:type="default" r:id="rId12"/>
       <w:pgSz w:w="11906" w:h="16838"/>
       <w:pgMar w:top="993" w:right="1416" w:bottom="426" w:left="1560" w:header="708" w:footer="708" w:gutter="0"/>
       <w:cols w:space="708"/>
@@ -2394,36 +4638,6 @@
 </w:endnotes>
 </file>
 
-<file path=word/footer1.xml><?xml version="1.0" encoding="utf-8"?>
-<w:ftr xmlns:wpc="http://schemas.microsoft.com/office/word/2010/wordprocessingCanvas" xmlns:cx="http://schemas.microsoft.com/office/drawing/2014/chartex" xmlns:cx1="http://schemas.microsoft.com/office/drawing/2015/9/8/chartex" xmlns:cx2="http://schemas.microsoft.com/office/drawing/2015/10/21/chartex" xmlns:cx3="http://schemas.microsoft.com/office/drawing/2016/5/9/chartex" xmlns:cx4="http://schemas.microsoft.com/office/drawing/2016/5/10/chartex" xmlns:cx5="http://schemas.microsoft.com/office/drawing/2016/5/11/chartex" xmlns:cx6="http://schemas.microsoft.com/office/drawing/2016/5/12/chartex" xmlns:cx7="http://schemas.microsoft.com/office/drawing/2016/5/13/chartex" xmlns:cx8="http://schemas.microsoft.com/office/drawing/2016/5/14/chartex" xmlns:mc="http://schemas.openxmlformats.org/markup-compatibility/2006" xmlns:aink="http://schemas.microsoft.com/office/drawing/2016/ink" xmlns:am3d="http://schemas.microsoft.com/office/drawing/2017/model3d" xmlns:o="urn:schemas-microsoft-com:office:office" xmlns:oel="http://schemas.microsoft.com/office/2019/extlst" xmlns:r="http://schemas.openxmlformats.org/officeDocument/2006/relationships" xmlns:m="http://schemas.openxmlformats.org/officeDocument/2006/math" xmlns:v="urn:schemas-microsoft-com:vml" xmlns:wp14="http://schemas.microsoft.com/office/word/2010/wordprocessingDrawing" xmlns:wp="http://schemas.openxmlformats.org/drawingml/2006/wordprocessingDrawing" xmlns:w10="urn:schemas-microsoft-com:office:word" xmlns:w="http://schemas.openxmlformats.org/wordprocessingml/2006/main" xmlns:w14="http://schemas.microsoft.com/office/word/2010/wordml" xmlns:w15="http://schemas.microsoft.com/office/word/2012/wordml" xmlns:w16cex="http://schemas.microsoft.com/office/word/2018/wordml/cex" xmlns:w16cid="http://schemas.microsoft.com/office/word/2016/wordml/cid" xmlns:w16="http://schemas.microsoft.com/office/word/2018/wordml" xmlns:w16sdtdh="http://schemas.microsoft.com/office/word/2020/wordml/sdtdatahash" xmlns:w16se="http://schemas.microsoft.com/office/word/2015/wordml/symex" xmlns:wpg="http://schemas.microsoft.com/office/word/2010/wordprocessingGroup" xmlns:wpi="http://schemas.microsoft.com/office/word/2010/wordprocessingInk" xmlns:wne="http://schemas.microsoft.com/office/word/2006/wordml" xmlns:wps="http://schemas.microsoft.com/office/word/2010/wordprocessingShape" mc:Ignorable="w14 w15 w16se w16cid w16 w16cex w16sdtdh wp14">
-  <w:p>
-    <w:pPr>
-      <w:pStyle w:val="Rodap"/>
-    </w:pPr>
-  </w:p>
-</w:ftr>
-</file>
-
-<file path=word/footer2.xml><?xml version="1.0" encoding="utf-8"?>
-<w:ftr xmlns:wpc="http://schemas.microsoft.com/office/word/2010/wordprocessingCanvas" xmlns:cx="http://schemas.microsoft.com/office/drawing/2014/chartex" xmlns:cx1="http://schemas.microsoft.com/office/drawing/2015/9/8/chartex" xmlns:cx2="http://schemas.microsoft.com/office/drawing/2015/10/21/chartex" xmlns:cx3="http://schemas.microsoft.com/office/drawing/2016/5/9/chartex" xmlns:cx4="http://schemas.microsoft.com/office/drawing/2016/5/10/chartex" xmlns:cx5="http://schemas.microsoft.com/office/drawing/2016/5/11/chartex" xmlns:cx6="http://schemas.microsoft.com/office/drawing/2016/5/12/chartex" xmlns:cx7="http://schemas.microsoft.com/office/drawing/2016/5/13/chartex" xmlns:cx8="http://schemas.microsoft.com/office/drawing/2016/5/14/chartex" xmlns:mc="http://schemas.openxmlformats.org/markup-compatibility/2006" xmlns:aink="http://schemas.microsoft.com/office/drawing/2016/ink" xmlns:am3d="http://schemas.microsoft.com/office/drawing/2017/model3d" xmlns:o="urn:schemas-microsoft-com:office:office" xmlns:oel="http://schemas.microsoft.com/office/2019/extlst" xmlns:r="http://schemas.openxmlformats.org/officeDocument/2006/relationships" xmlns:m="http://schemas.openxmlformats.org/officeDocument/2006/math" xmlns:v="urn:schemas-microsoft-com:vml" xmlns:wp14="http://schemas.microsoft.com/office/word/2010/wordprocessingDrawing" xmlns:wp="http://schemas.openxmlformats.org/drawingml/2006/wordprocessingDrawing" xmlns:w10="urn:schemas-microsoft-com:office:word" xmlns:w="http://schemas.openxmlformats.org/wordprocessingml/2006/main" xmlns:w14="http://schemas.microsoft.com/office/word/2010/wordml" xmlns:w15="http://schemas.microsoft.com/office/word/2012/wordml" xmlns:w16cex="http://schemas.microsoft.com/office/word/2018/wordml/cex" xmlns:w16cid="http://schemas.microsoft.com/office/word/2016/wordml/cid" xmlns:w16="http://schemas.microsoft.com/office/word/2018/wordml" xmlns:w16sdtdh="http://schemas.microsoft.com/office/word/2020/wordml/sdtdatahash" xmlns:w16se="http://schemas.microsoft.com/office/word/2015/wordml/symex" xmlns:wpg="http://schemas.microsoft.com/office/word/2010/wordprocessingGroup" xmlns:wpi="http://schemas.microsoft.com/office/word/2010/wordprocessingInk" xmlns:wne="http://schemas.microsoft.com/office/word/2006/wordml" xmlns:wps="http://schemas.microsoft.com/office/word/2010/wordprocessingShape" mc:Ignorable="w14 w15 w16se w16cid w16 w16cex w16sdtdh wp14">
-  <w:p>
-    <w:pPr>
-      <w:pStyle w:val="Rodap"/>
-    </w:pPr>
-  </w:p>
-</w:ftr>
-</file>
-
-<file path=word/footer3.xml><?xml version="1.0" encoding="utf-8"?>
-<w:ftr xmlns:wpc="http://schemas.microsoft.com/office/word/2010/wordprocessingCanvas" xmlns:cx="http://schemas.microsoft.com/office/drawing/2014/chartex" xmlns:cx1="http://schemas.microsoft.com/office/drawing/2015/9/8/chartex" xmlns:cx2="http://schemas.microsoft.com/office/drawing/2015/10/21/chartex" xmlns:cx3="http://schemas.microsoft.com/office/drawing/2016/5/9/chartex" xmlns:cx4="http://schemas.microsoft.com/office/drawing/2016/5/10/chartex" xmlns:cx5="http://schemas.microsoft.com/office/drawing/2016/5/11/chartex" xmlns:cx6="http://schemas.microsoft.com/office/drawing/2016/5/12/chartex" xmlns:cx7="http://schemas.microsoft.com/office/drawing/2016/5/13/chartex" xmlns:cx8="http://schemas.microsoft.com/office/drawing/2016/5/14/chartex" xmlns:mc="http://schemas.openxmlformats.org/markup-compatibility/2006" xmlns:aink="http://schemas.microsoft.com/office/drawing/2016/ink" xmlns:am3d="http://schemas.microsoft.com/office/drawing/2017/model3d" xmlns:o="urn:schemas-microsoft-com:office:office" xmlns:oel="http://schemas.microsoft.com/office/2019/extlst" xmlns:r="http://schemas.openxmlformats.org/officeDocument/2006/relationships" xmlns:m="http://schemas.openxmlformats.org/officeDocument/2006/math" xmlns:v="urn:schemas-microsoft-com:vml" xmlns:wp14="http://schemas.microsoft.com/office/word/2010/wordprocessingDrawing" xmlns:wp="http://schemas.openxmlformats.org/drawingml/2006/wordprocessingDrawing" xmlns:w10="urn:schemas-microsoft-com:office:word" xmlns:w="http://schemas.openxmlformats.org/wordprocessingml/2006/main" xmlns:w14="http://schemas.microsoft.com/office/word/2010/wordml" xmlns:w15="http://schemas.microsoft.com/office/word/2012/wordml" xmlns:w16cex="http://schemas.microsoft.com/office/word/2018/wordml/cex" xmlns:w16cid="http://schemas.microsoft.com/office/word/2016/wordml/cid" xmlns:w16="http://schemas.microsoft.com/office/word/2018/wordml" xmlns:w16sdtdh="http://schemas.microsoft.com/office/word/2020/wordml/sdtdatahash" xmlns:w16se="http://schemas.microsoft.com/office/word/2015/wordml/symex" xmlns:wpg="http://schemas.microsoft.com/office/word/2010/wordprocessingGroup" xmlns:wpi="http://schemas.microsoft.com/office/word/2010/wordprocessingInk" xmlns:wne="http://schemas.microsoft.com/office/word/2006/wordml" xmlns:wps="http://schemas.microsoft.com/office/word/2010/wordprocessingShape" mc:Ignorable="w14 w15 w16se w16cid w16 w16cex w16sdtdh wp14">
-  <w:p>
-    <w:pPr>
-      <w:pStyle w:val="Rodap"/>
-    </w:pPr>
-  </w:p>
-</w:ftr>
-</file>
-
 <file path=word/footnotes.xml><?xml version="1.0" encoding="utf-8"?>
 <w:footnotes xmlns:wpc="http://schemas.microsoft.com/office/word/2010/wordprocessingCanvas" xmlns:cx="http://schemas.microsoft.com/office/drawing/2014/chartex" xmlns:cx1="http://schemas.microsoft.com/office/drawing/2015/9/8/chartex" xmlns:cx2="http://schemas.microsoft.com/office/drawing/2015/10/21/chartex" xmlns:cx3="http://schemas.microsoft.com/office/drawing/2016/5/9/chartex" xmlns:cx4="http://schemas.microsoft.com/office/drawing/2016/5/10/chartex" xmlns:cx5="http://schemas.microsoft.com/office/drawing/2016/5/11/chartex" xmlns:cx6="http://schemas.microsoft.com/office/drawing/2016/5/12/chartex" xmlns:cx7="http://schemas.microsoft.com/office/drawing/2016/5/13/chartex" xmlns:cx8="http://schemas.microsoft.com/office/drawing/2016/5/14/chartex" xmlns:mc="http://schemas.openxmlformats.org/markup-compatibility/2006" xmlns:aink="http://schemas.microsoft.com/office/drawing/2016/ink" xmlns:am3d="http://schemas.microsoft.com/office/drawing/2017/model3d" xmlns:o="urn:schemas-microsoft-com:office:office" xmlns:oel="http://schemas.microsoft.com/office/2019/extlst" xmlns:r="http://schemas.openxmlformats.org/officeDocument/2006/relationships" xmlns:m="http://schemas.openxmlformats.org/officeDocument/2006/math" xmlns:v="urn:schemas-microsoft-com:vml" xmlns:wp14="http://schemas.microsoft.com/office/word/2010/wordprocessingDrawing" xmlns:wp="http://schemas.openxmlformats.org/drawingml/2006/wordprocessingDrawing" xmlns:w10="urn:schemas-microsoft-com:office:word" xmlns:w="http://schemas.openxmlformats.org/wordprocessingml/2006/main" xmlns:w14="http://schemas.microsoft.com/office/word/2010/wordml" xmlns:w15="http://schemas.microsoft.com/office/word/2012/wordml" xmlns:w16cex="http://schemas.microsoft.com/office/word/2018/wordml/cex" xmlns:w16cid="http://schemas.microsoft.com/office/word/2016/wordml/cid" xmlns:w16="http://schemas.microsoft.com/office/word/2018/wordml" xmlns:w16sdtdh="http://schemas.microsoft.com/office/word/2020/wordml/sdtdatahash" xmlns:w16se="http://schemas.microsoft.com/office/word/2015/wordml/symex" xmlns:wpg="http://schemas.microsoft.com/office/word/2010/wordprocessingGroup" xmlns:wpi="http://schemas.microsoft.com/office/word/2010/wordprocessingInk" xmlns:wne="http://schemas.microsoft.com/office/word/2006/wordml" xmlns:wps="http://schemas.microsoft.com/office/word/2010/wordprocessingShape" mc:Ignorable="w14 w15 w16se w16cid w16 w16cex w16sdtdh wp14">
   <w:footnote w:type="separator" w:id="-1">
@@ -2450,16 +4664,6 @@
 </file>
 
 <file path=word/header1.xml><?xml version="1.0" encoding="utf-8"?>
-<w:hdr xmlns:wpc="http://schemas.microsoft.com/office/word/2010/wordprocessingCanvas" xmlns:cx="http://schemas.microsoft.com/office/drawing/2014/chartex" xmlns:cx1="http://schemas.microsoft.com/office/drawing/2015/9/8/chartex" xmlns:cx2="http://schemas.microsoft.com/office/drawing/2015/10/21/chartex" xmlns:cx3="http://schemas.microsoft.com/office/drawing/2016/5/9/chartex" xmlns:cx4="http://schemas.microsoft.com/office/drawing/2016/5/10/chartex" xmlns:cx5="http://schemas.microsoft.com/office/drawing/2016/5/11/chartex" xmlns:cx6="http://schemas.microsoft.com/office/drawing/2016/5/12/chartex" xmlns:cx7="http://schemas.microsoft.com/office/drawing/2016/5/13/chartex" xmlns:cx8="http://schemas.microsoft.com/office/drawing/2016/5/14/chartex" xmlns:mc="http://schemas.openxmlformats.org/markup-compatibility/2006" xmlns:aink="http://schemas.microsoft.com/office/drawing/2016/ink" xmlns:am3d="http://schemas.microsoft.com/office/drawing/2017/model3d" xmlns:o="urn:schemas-microsoft-com:office:office" xmlns:oel="http://schemas.microsoft.com/office/2019/extlst" xmlns:r="http://schemas.openxmlformats.org/officeDocument/2006/relationships" xmlns:m="http://schemas.openxmlformats.org/officeDocument/2006/math" xmlns:v="urn:schemas-microsoft-com:vml" xmlns:wp14="http://schemas.microsoft.com/office/word/2010/wordprocessingDrawing" xmlns:wp="http://schemas.openxmlformats.org/drawingml/2006/wordprocessingDrawing" xmlns:w10="urn:schemas-microsoft-com:office:word" xmlns:w="http://schemas.openxmlformats.org/wordprocessingml/2006/main" xmlns:w14="http://schemas.microsoft.com/office/word/2010/wordml" xmlns:w15="http://schemas.microsoft.com/office/word/2012/wordml" xmlns:w16cex="http://schemas.microsoft.com/office/word/2018/wordml/cex" xmlns:w16cid="http://schemas.microsoft.com/office/word/2016/wordml/cid" xmlns:w16="http://schemas.microsoft.com/office/word/2018/wordml" xmlns:w16sdtdh="http://schemas.microsoft.com/office/word/2020/wordml/sdtdatahash" xmlns:w16se="http://schemas.microsoft.com/office/word/2015/wordml/symex" xmlns:wpg="http://schemas.microsoft.com/office/word/2010/wordprocessingGroup" xmlns:wpi="http://schemas.microsoft.com/office/word/2010/wordprocessingInk" xmlns:wne="http://schemas.microsoft.com/office/word/2006/wordml" xmlns:wps="http://schemas.microsoft.com/office/word/2010/wordprocessingShape" mc:Ignorable="w14 w15 w16se w16cid w16 w16cex w16sdtdh wp14">
-  <w:p>
-    <w:pPr>
-      <w:pStyle w:val="Cabealho"/>
-    </w:pPr>
-  </w:p>
-</w:hdr>
-</file>
-
-<file path=word/header2.xml><?xml version="1.0" encoding="utf-8"?>
 <w:hdr xmlns:wpc="http://schemas.microsoft.com/office/word/2010/wordprocessingCanvas" xmlns:cx="http://schemas.microsoft.com/office/drawing/2014/chartex" xmlns:cx1="http://schemas.microsoft.com/office/drawing/2015/9/8/chartex" xmlns:cx2="http://schemas.microsoft.com/office/drawing/2015/10/21/chartex" xmlns:cx3="http://schemas.microsoft.com/office/drawing/2016/5/9/chartex" xmlns:cx4="http://schemas.microsoft.com/office/drawing/2016/5/10/chartex" xmlns:cx5="http://schemas.microsoft.com/office/drawing/2016/5/11/chartex" xmlns:cx6="http://schemas.microsoft.com/office/drawing/2016/5/12/chartex" xmlns:cx7="http://schemas.microsoft.com/office/drawing/2016/5/13/chartex" xmlns:cx8="http://schemas.microsoft.com/office/drawing/2016/5/14/chartex" xmlns:mc="http://schemas.openxmlformats.org/markup-compatibility/2006" xmlns:aink="http://schemas.microsoft.com/office/drawing/2016/ink" xmlns:am3d="http://schemas.microsoft.com/office/drawing/2017/model3d" xmlns:o="urn:schemas-microsoft-com:office:office" xmlns:oel="http://schemas.microsoft.com/office/2019/extlst" xmlns:r="http://schemas.openxmlformats.org/officeDocument/2006/relationships" xmlns:m="http://schemas.openxmlformats.org/officeDocument/2006/math" xmlns:v="urn:schemas-microsoft-com:vml" xmlns:wp14="http://schemas.microsoft.com/office/word/2010/wordprocessingDrawing" xmlns:wp="http://schemas.openxmlformats.org/drawingml/2006/wordprocessingDrawing" xmlns:w10="urn:schemas-microsoft-com:office:word" xmlns:w="http://schemas.openxmlformats.org/wordprocessingml/2006/main" xmlns:w14="http://schemas.microsoft.com/office/word/2010/wordml" xmlns:w15="http://schemas.microsoft.com/office/word/2012/wordml" xmlns:w16cex="http://schemas.microsoft.com/office/word/2018/wordml/cex" xmlns:w16cid="http://schemas.microsoft.com/office/word/2016/wordml/cid" xmlns:w16="http://schemas.microsoft.com/office/word/2018/wordml" xmlns:w16sdtdh="http://schemas.microsoft.com/office/word/2020/wordml/sdtdatahash" xmlns:w16se="http://schemas.microsoft.com/office/word/2015/wordml/symex" xmlns:wpg="http://schemas.microsoft.com/office/word/2010/wordprocessingGroup" xmlns:wpi="http://schemas.microsoft.com/office/word/2010/wordprocessingInk" xmlns:wne="http://schemas.microsoft.com/office/word/2006/wordml" xmlns:wps="http://schemas.microsoft.com/office/word/2010/wordprocessingShape" mc:Ignorable="w14 w15 w16se w16cid w16 w16cex w16sdtdh wp14">
   <w:p>
     <w:pPr>
@@ -2787,16 +4991,6 @@
 </w:hdr>
 </file>
 
-<file path=word/header3.xml><?xml version="1.0" encoding="utf-8"?>
-<w:hdr xmlns:wpc="http://schemas.microsoft.com/office/word/2010/wordprocessingCanvas" xmlns:cx="http://schemas.microsoft.com/office/drawing/2014/chartex" xmlns:cx1="http://schemas.microsoft.com/office/drawing/2015/9/8/chartex" xmlns:cx2="http://schemas.microsoft.com/office/drawing/2015/10/21/chartex" xmlns:cx3="http://schemas.microsoft.com/office/drawing/2016/5/9/chartex" xmlns:cx4="http://schemas.microsoft.com/office/drawing/2016/5/10/chartex" xmlns:cx5="http://schemas.microsoft.com/office/drawing/2016/5/11/chartex" xmlns:cx6="http://schemas.microsoft.com/office/drawing/2016/5/12/chartex" xmlns:cx7="http://schemas.microsoft.com/office/drawing/2016/5/13/chartex" xmlns:cx8="http://schemas.microsoft.com/office/drawing/2016/5/14/chartex" xmlns:mc="http://schemas.openxmlformats.org/markup-compatibility/2006" xmlns:aink="http://schemas.microsoft.com/office/drawing/2016/ink" xmlns:am3d="http://schemas.microsoft.com/office/drawing/2017/model3d" xmlns:o="urn:schemas-microsoft-com:office:office" xmlns:oel="http://schemas.microsoft.com/office/2019/extlst" xmlns:r="http://schemas.openxmlformats.org/officeDocument/2006/relationships" xmlns:m="http://schemas.openxmlformats.org/officeDocument/2006/math" xmlns:v="urn:schemas-microsoft-com:vml" xmlns:wp14="http://schemas.microsoft.com/office/word/2010/wordprocessingDrawing" xmlns:wp="http://schemas.openxmlformats.org/drawingml/2006/wordprocessingDrawing" xmlns:w10="urn:schemas-microsoft-com:office:word" xmlns:w="http://schemas.openxmlformats.org/wordprocessingml/2006/main" xmlns:w14="http://schemas.microsoft.com/office/word/2010/wordml" xmlns:w15="http://schemas.microsoft.com/office/word/2012/wordml" xmlns:w16cex="http://schemas.microsoft.com/office/word/2018/wordml/cex" xmlns:w16cid="http://schemas.microsoft.com/office/word/2016/wordml/cid" xmlns:w16="http://schemas.microsoft.com/office/word/2018/wordml" xmlns:w16sdtdh="http://schemas.microsoft.com/office/word/2020/wordml/sdtdatahash" xmlns:w16se="http://schemas.microsoft.com/office/word/2015/wordml/symex" xmlns:wpg="http://schemas.microsoft.com/office/word/2010/wordprocessingGroup" xmlns:wpi="http://schemas.microsoft.com/office/word/2010/wordprocessingInk" xmlns:wne="http://schemas.microsoft.com/office/word/2006/wordml" xmlns:wps="http://schemas.microsoft.com/office/word/2010/wordprocessingShape" mc:Ignorable="w14 w15 w16se w16cid w16 w16cex w16sdtdh wp14">
-  <w:p>
-    <w:pPr>
-      <w:pStyle w:val="Cabealho"/>
-    </w:pPr>
-  </w:p>
-</w:hdr>
-</file>
-
 <file path=word/numbering.xml><?xml version="1.0" encoding="utf-8"?>
 <w:numbering xmlns:wpc="http://schemas.microsoft.com/office/word/2010/wordprocessingCanvas" xmlns:cx="http://schemas.microsoft.com/office/drawing/2014/chartex" xmlns:cx1="http://schemas.microsoft.com/office/drawing/2015/9/8/chartex" xmlns:cx2="http://schemas.microsoft.com/office/drawing/2015/10/21/chartex" xmlns:cx3="http://schemas.microsoft.com/office/drawing/2016/5/9/chartex" xmlns:cx4="http://schemas.microsoft.com/office/drawing/2016/5/10/chartex" xmlns:cx5="http://schemas.microsoft.com/office/drawing/2016/5/11/chartex" xmlns:cx6="http://schemas.microsoft.com/office/drawing/2016/5/12/chartex" xmlns:cx7="http://schemas.microsoft.com/office/drawing/2016/5/13/chartex" xmlns:cx8="http://schemas.microsoft.com/office/drawing/2016/5/14/chartex" xmlns:mc="http://schemas.openxmlformats.org/markup-compatibility/2006" xmlns:aink="http://schemas.microsoft.com/office/drawing/2016/ink" xmlns:am3d="http://schemas.microsoft.com/office/drawing/2017/model3d" xmlns:o="urn:schemas-microsoft-com:office:office" xmlns:oel="http://schemas.microsoft.com/office/2019/extlst" xmlns:r="http://schemas.openxmlformats.org/officeDocument/2006/relationships" xmlns:m="http://schemas.openxmlformats.org/officeDocument/2006/math" xmlns:v="urn:schemas-microsoft-com:vml" xmlns:wp14="http://schemas.microsoft.com/office/word/2010/wordprocessingDrawing" xmlns:wp="http://schemas.openxmlformats.org/drawingml/2006/wordprocessingDrawing" xmlns:w10="urn:schemas-microsoft-com:office:word" xmlns:w="http://schemas.openxmlformats.org/wordprocessingml/2006/main" xmlns:w14="http://schemas.microsoft.com/office/word/2010/wordml" xmlns:w15="http://schemas.microsoft.com/office/word/2012/wordml" xmlns:w16cex="http://schemas.microsoft.com/office/word/2018/wordml/cex" xmlns:w16cid="http://schemas.microsoft.com/office/word/2016/wordml/cid" xmlns:w16="http://schemas.microsoft.com/office/word/2018/wordml" xmlns:w16sdtdh="http://schemas.microsoft.com/office/word/2020/wordml/sdtdatahash" xmlns:w16se="http://schemas.microsoft.com/office/word/2015/wordml/symex" xmlns:wpg="http://schemas.microsoft.com/office/word/2010/wordprocessingGroup" xmlns:wpi="http://schemas.microsoft.com/office/word/2010/wordprocessingInk" xmlns:wne="http://schemas.microsoft.com/office/word/2006/wordml" xmlns:wps="http://schemas.microsoft.com/office/word/2010/wordprocessingShape" mc:Ignorable="w14 w15 w16se w16cid w16 w16cex w16sdtdh wp14">
   <w:abstractNum w:abstractNumId="0" w15:restartNumberingAfterBreak="0">
@@ -3026,6 +5220,95 @@
     </w:lvl>
   </w:abstractNum>
   <w:abstractNum w:abstractNumId="2" w15:restartNumberingAfterBreak="0">
+    <w:nsid w:val="1B222C6D"/>
+    <w:multiLevelType w:val="hybridMultilevel"/>
+    <w:tmpl w:val="21564EB4"/>
+    <w:lvl w:ilvl="0" w:tplc="63E4833C">
+      <w:start w:val="1"/>
+      <w:numFmt w:val="decimal"/>
+      <w:lvlText w:val="%1."/>
+      <w:lvlJc w:val="left"/>
+      <w:pPr>
+        <w:ind w:left="1080" w:hanging="360"/>
+      </w:pPr>
+      <w:rPr>
+        <w:rFonts w:hint="default"/>
+      </w:rPr>
+    </w:lvl>
+    <w:lvl w:ilvl="1" w:tplc="04160019" w:tentative="1">
+      <w:start w:val="1"/>
+      <w:numFmt w:val="lowerLetter"/>
+      <w:lvlText w:val="%2."/>
+      <w:lvlJc w:val="left"/>
+      <w:pPr>
+        <w:ind w:left="1440" w:hanging="360"/>
+      </w:pPr>
+    </w:lvl>
+    <w:lvl w:ilvl="2" w:tplc="0416001B" w:tentative="1">
+      <w:start w:val="1"/>
+      <w:numFmt w:val="lowerRoman"/>
+      <w:lvlText w:val="%3."/>
+      <w:lvlJc w:val="right"/>
+      <w:pPr>
+        <w:ind w:left="2160" w:hanging="180"/>
+      </w:pPr>
+    </w:lvl>
+    <w:lvl w:ilvl="3" w:tplc="0416000F" w:tentative="1">
+      <w:start w:val="1"/>
+      <w:numFmt w:val="decimal"/>
+      <w:lvlText w:val="%4."/>
+      <w:lvlJc w:val="left"/>
+      <w:pPr>
+        <w:ind w:left="2880" w:hanging="360"/>
+      </w:pPr>
+    </w:lvl>
+    <w:lvl w:ilvl="4" w:tplc="04160019" w:tentative="1">
+      <w:start w:val="1"/>
+      <w:numFmt w:val="lowerLetter"/>
+      <w:lvlText w:val="%5."/>
+      <w:lvlJc w:val="left"/>
+      <w:pPr>
+        <w:ind w:left="3600" w:hanging="360"/>
+      </w:pPr>
+    </w:lvl>
+    <w:lvl w:ilvl="5" w:tplc="0416001B" w:tentative="1">
+      <w:start w:val="1"/>
+      <w:numFmt w:val="lowerRoman"/>
+      <w:lvlText w:val="%6."/>
+      <w:lvlJc w:val="right"/>
+      <w:pPr>
+        <w:ind w:left="4320" w:hanging="180"/>
+      </w:pPr>
+    </w:lvl>
+    <w:lvl w:ilvl="6" w:tplc="0416000F" w:tentative="1">
+      <w:start w:val="1"/>
+      <w:numFmt w:val="decimal"/>
+      <w:lvlText w:val="%7."/>
+      <w:lvlJc w:val="left"/>
+      <w:pPr>
+        <w:ind w:left="5040" w:hanging="360"/>
+      </w:pPr>
+    </w:lvl>
+    <w:lvl w:ilvl="7" w:tplc="04160019" w:tentative="1">
+      <w:start w:val="1"/>
+      <w:numFmt w:val="lowerLetter"/>
+      <w:lvlText w:val="%8."/>
+      <w:lvlJc w:val="left"/>
+      <w:pPr>
+        <w:ind w:left="5760" w:hanging="360"/>
+      </w:pPr>
+    </w:lvl>
+    <w:lvl w:ilvl="8" w:tplc="0416001B" w:tentative="1">
+      <w:start w:val="1"/>
+      <w:numFmt w:val="lowerRoman"/>
+      <w:lvlText w:val="%9."/>
+      <w:lvlJc w:val="right"/>
+      <w:pPr>
+        <w:ind w:left="6480" w:hanging="180"/>
+      </w:pPr>
+    </w:lvl>
+  </w:abstractNum>
+  <w:abstractNum w:abstractNumId="3" w15:restartNumberingAfterBreak="0">
     <w:nsid w:val="26833BA7"/>
     <w:multiLevelType w:val="hybridMultilevel"/>
     <w:tmpl w:val="4AF02B5E"/>
@@ -3111,7 +5394,7 @@
       </w:pPr>
     </w:lvl>
   </w:abstractNum>
-  <w:abstractNum w:abstractNumId="3" w15:restartNumberingAfterBreak="0">
+  <w:abstractNum w:abstractNumId="4" w15:restartNumberingAfterBreak="0">
     <w:nsid w:val="3640752D"/>
     <w:multiLevelType w:val="hybridMultilevel"/>
     <w:tmpl w:val="143EF9EE"/>
@@ -3197,7 +5480,7 @@
       </w:pPr>
     </w:lvl>
   </w:abstractNum>
-  <w:abstractNum w:abstractNumId="4" w15:restartNumberingAfterBreak="0">
+  <w:abstractNum w:abstractNumId="5" w15:restartNumberingAfterBreak="0">
     <w:nsid w:val="42A60E50"/>
     <w:multiLevelType w:val="multilevel"/>
     <w:tmpl w:val="A4A4C538"/>
@@ -3346,7 +5629,7 @@
       </w:rPr>
     </w:lvl>
   </w:abstractNum>
-  <w:abstractNum w:abstractNumId="5" w15:restartNumberingAfterBreak="0">
+  <w:abstractNum w:abstractNumId="6" w15:restartNumberingAfterBreak="0">
     <w:nsid w:val="451C013A"/>
     <w:multiLevelType w:val="hybridMultilevel"/>
     <w:tmpl w:val="9B3E0F0A"/>
@@ -3459,7 +5742,120 @@
       </w:rPr>
     </w:lvl>
   </w:abstractNum>
-  <w:abstractNum w:abstractNumId="6" w15:restartNumberingAfterBreak="0">
+  <w:abstractNum w:abstractNumId="7" w15:restartNumberingAfterBreak="0">
+    <w:nsid w:val="46FE3744"/>
+    <w:multiLevelType w:val="multilevel"/>
+    <w:tmpl w:val="CF16FDAC"/>
+    <w:lvl w:ilvl="0">
+      <w:start w:val="1"/>
+      <w:numFmt w:val="decimal"/>
+      <w:lvlText w:val="%1."/>
+      <w:lvlJc w:val="left"/>
+      <w:pPr>
+        <w:tabs>
+          <w:tab w:val="num" w:pos="720"/>
+        </w:tabs>
+        <w:ind w:left="720" w:hanging="360"/>
+      </w:pPr>
+    </w:lvl>
+    <w:lvl w:ilvl="1" w:tentative="1">
+      <w:start w:val="1"/>
+      <w:numFmt w:val="decimal"/>
+      <w:lvlText w:val="%2."/>
+      <w:lvlJc w:val="left"/>
+      <w:pPr>
+        <w:tabs>
+          <w:tab w:val="num" w:pos="1440"/>
+        </w:tabs>
+        <w:ind w:left="1440" w:hanging="360"/>
+      </w:pPr>
+    </w:lvl>
+    <w:lvl w:ilvl="2" w:tentative="1">
+      <w:start w:val="1"/>
+      <w:numFmt w:val="decimal"/>
+      <w:lvlText w:val="%3."/>
+      <w:lvlJc w:val="left"/>
+      <w:pPr>
+        <w:tabs>
+          <w:tab w:val="num" w:pos="2160"/>
+        </w:tabs>
+        <w:ind w:left="2160" w:hanging="360"/>
+      </w:pPr>
+    </w:lvl>
+    <w:lvl w:ilvl="3" w:tentative="1">
+      <w:start w:val="1"/>
+      <w:numFmt w:val="decimal"/>
+      <w:lvlText w:val="%4."/>
+      <w:lvlJc w:val="left"/>
+      <w:pPr>
+        <w:tabs>
+          <w:tab w:val="num" w:pos="2880"/>
+        </w:tabs>
+        <w:ind w:left="2880" w:hanging="360"/>
+      </w:pPr>
+    </w:lvl>
+    <w:lvl w:ilvl="4" w:tentative="1">
+      <w:start w:val="1"/>
+      <w:numFmt w:val="decimal"/>
+      <w:lvlText w:val="%5."/>
+      <w:lvlJc w:val="left"/>
+      <w:pPr>
+        <w:tabs>
+          <w:tab w:val="num" w:pos="3600"/>
+        </w:tabs>
+        <w:ind w:left="3600" w:hanging="360"/>
+      </w:pPr>
+    </w:lvl>
+    <w:lvl w:ilvl="5" w:tentative="1">
+      <w:start w:val="1"/>
+      <w:numFmt w:val="decimal"/>
+      <w:lvlText w:val="%6."/>
+      <w:lvlJc w:val="left"/>
+      <w:pPr>
+        <w:tabs>
+          <w:tab w:val="num" w:pos="4320"/>
+        </w:tabs>
+        <w:ind w:left="4320" w:hanging="360"/>
+      </w:pPr>
+    </w:lvl>
+    <w:lvl w:ilvl="6" w:tentative="1">
+      <w:start w:val="1"/>
+      <w:numFmt w:val="decimal"/>
+      <w:lvlText w:val="%7."/>
+      <w:lvlJc w:val="left"/>
+      <w:pPr>
+        <w:tabs>
+          <w:tab w:val="num" w:pos="5040"/>
+        </w:tabs>
+        <w:ind w:left="5040" w:hanging="360"/>
+      </w:pPr>
+    </w:lvl>
+    <w:lvl w:ilvl="7" w:tentative="1">
+      <w:start w:val="1"/>
+      <w:numFmt w:val="decimal"/>
+      <w:lvlText w:val="%8."/>
+      <w:lvlJc w:val="left"/>
+      <w:pPr>
+        <w:tabs>
+          <w:tab w:val="num" w:pos="5760"/>
+        </w:tabs>
+        <w:ind w:left="5760" w:hanging="360"/>
+      </w:pPr>
+    </w:lvl>
+    <w:lvl w:ilvl="8" w:tentative="1">
+      <w:start w:val="1"/>
+      <w:numFmt w:val="decimal"/>
+      <w:lvlText w:val="%9."/>
+      <w:lvlJc w:val="left"/>
+      <w:pPr>
+        <w:tabs>
+          <w:tab w:val="num" w:pos="6480"/>
+        </w:tabs>
+        <w:ind w:left="6480" w:hanging="360"/>
+      </w:pPr>
+    </w:lvl>
+  </w:abstractNum>
+  <w:abstractNum w:abstractNumId="8" w15:restartNumberingAfterBreak="0">
     <w:nsid w:val="4EFB3ABA"/>
     <w:multiLevelType w:val="hybridMultilevel"/>
     <w:tmpl w:val="76004900"/>
@@ -3545,7 +5941,7 @@
       </w:pPr>
     </w:lvl>
   </w:abstractNum>
-  <w:abstractNum w:abstractNumId="7" w15:restartNumberingAfterBreak="0">
+  <w:abstractNum w:abstractNumId="9" w15:restartNumberingAfterBreak="0">
     <w:nsid w:val="53B516DB"/>
     <w:multiLevelType w:val="hybridMultilevel"/>
     <w:tmpl w:val="C42A22DA"/>
@@ -3658,7 +6054,7 @@
       </w:rPr>
     </w:lvl>
   </w:abstractNum>
-  <w:abstractNum w:abstractNumId="8" w15:restartNumberingAfterBreak="0">
+  <w:abstractNum w:abstractNumId="10" w15:restartNumberingAfterBreak="0">
     <w:nsid w:val="668C65D7"/>
     <w:multiLevelType w:val="hybridMultilevel"/>
     <w:tmpl w:val="85A0E7D4"/>
@@ -3771,7 +6167,7 @@
       </w:rPr>
     </w:lvl>
   </w:abstractNum>
-  <w:abstractNum w:abstractNumId="9" w15:restartNumberingAfterBreak="0">
+  <w:abstractNum w:abstractNumId="11" w15:restartNumberingAfterBreak="0">
     <w:nsid w:val="67394503"/>
     <w:multiLevelType w:val="hybridMultilevel"/>
     <w:tmpl w:val="7540A0B8"/>
@@ -3884,7 +6280,7 @@
       </w:rPr>
     </w:lvl>
   </w:abstractNum>
-  <w:abstractNum w:abstractNumId="10" w15:restartNumberingAfterBreak="0">
+  <w:abstractNum w:abstractNumId="12" w15:restartNumberingAfterBreak="0">
     <w:nsid w:val="74FC2C1F"/>
     <w:multiLevelType w:val="hybridMultilevel"/>
     <w:tmpl w:val="D102B666"/>
@@ -3970,7 +6366,7 @@
       </w:pPr>
     </w:lvl>
   </w:abstractNum>
-  <w:abstractNum w:abstractNumId="11" w15:restartNumberingAfterBreak="0">
+  <w:abstractNum w:abstractNumId="13" w15:restartNumberingAfterBreak="0">
     <w:nsid w:val="79CD02CC"/>
     <w:multiLevelType w:val="hybridMultilevel"/>
     <w:tmpl w:val="81C285B8"/>
@@ -4063,28 +6459,28 @@
     </w:lvl>
   </w:abstractNum>
   <w:num w:numId="1" w16cid:durableId="767386151">
+    <w:abstractNumId w:val="5"/>
+  </w:num>
+  <w:num w:numId="2" w16cid:durableId="1664771990">
     <w:abstractNumId w:val="4"/>
   </w:num>
-  <w:num w:numId="2" w16cid:durableId="1664771990">
+  <w:num w:numId="3" w16cid:durableId="757680251">
+    <w:abstractNumId w:val="8"/>
+  </w:num>
+  <w:num w:numId="4" w16cid:durableId="487209056">
+    <w:abstractNumId w:val="13"/>
+  </w:num>
+  <w:num w:numId="5" w16cid:durableId="658922249">
     <w:abstractNumId w:val="3"/>
   </w:num>
-  <w:num w:numId="3" w16cid:durableId="757680251">
+  <w:num w:numId="6" w16cid:durableId="1953513468">
+    <w:abstractNumId w:val="10"/>
+  </w:num>
+  <w:num w:numId="7" w16cid:durableId="1857650618">
     <w:abstractNumId w:val="6"/>
   </w:num>
-  <w:num w:numId="4" w16cid:durableId="487209056">
-    <w:abstractNumId w:val="11"/>
-  </w:num>
-  <w:num w:numId="5" w16cid:durableId="658922249">
-    <w:abstractNumId w:val="2"/>
-  </w:num>
-  <w:num w:numId="6" w16cid:durableId="1953513468">
-    <w:abstractNumId w:val="8"/>
-  </w:num>
-  <w:num w:numId="7" w16cid:durableId="1857650618">
-    <w:abstractNumId w:val="5"/>
-  </w:num>
   <w:num w:numId="8" w16cid:durableId="156963072">
-    <w:abstractNumId w:val="7"/>
+    <w:abstractNumId w:val="9"/>
   </w:num>
   <w:num w:numId="9" w16cid:durableId="1369909370">
     <w:abstractNumId w:val="1"/>
@@ -4093,10 +6489,16 @@
     <w:abstractNumId w:val="0"/>
   </w:num>
   <w:num w:numId="11" w16cid:durableId="485319138">
-    <w:abstractNumId w:val="9"/>
+    <w:abstractNumId w:val="11"/>
   </w:num>
   <w:num w:numId="12" w16cid:durableId="745808">
-    <w:abstractNumId w:val="10"/>
+    <w:abstractNumId w:val="12"/>
+  </w:num>
+  <w:num w:numId="13" w16cid:durableId="708263303">
+    <w:abstractNumId w:val="7"/>
+  </w:num>
+  <w:num w:numId="14" w16cid:durableId="2097968680">
+    <w:abstractNumId w:val="2"/>
   </w:num>
 </w:numbering>
 </file>

</xml_diff>